<commit_message>
Angular: Get a posto, problema patch
</commit_message>
<xml_diff>
--- a/Angular/ANGULAR-TYPESCRIPT-LARAGON.docx
+++ b/Angular/ANGULAR-TYPESCRIPT-LARAGON.docx
@@ -41,7 +41,7 @@
     </w:p>
     <w:p>
       <w:r>
-        <w:t>Le rotte sono gli indirizzi della pagina che cambiando mostrano contenuti diversi (la Angular fa creare app SINGLE PAGE!).</w:t>
+        <w:t>Le rotte sono gli indirizzi della pagina che cambiando mostrano contenuti diversi (Angular fa creare app SINGLE PAGE!).</w:t>
       </w:r>
     </w:p>
     <w:p>
@@ -377,13 +377,7 @@
         <w:t>In “Menu/creazione veloce/laravel” è possibile creare un progetto Laravel</w:t>
       </w:r>
       <w:r>
-        <w:t xml:space="preserve"> (verrà messo nella cartella di “Root”</w:t>
-      </w:r>
-      <w:r>
-        <w:t>, credo serva</w:t>
-      </w:r>
-      <w:r>
-        <w:t>).</w:t>
+        <w:t xml:space="preserve"> (verrà messo nella cartella di “Root”).</w:t>
       </w:r>
       <w:r>
         <w:t xml:space="preserve"> Oppure lo si può creare da terminale col comando “</w:t>
@@ -421,7 +415,13 @@
         <w:t>php artisan serve</w:t>
       </w:r>
       <w:r>
-        <w:t>” si fa partire il progetto sul server di php all’indirizzo indicato (sennò si può usare il server Apache su localhost:8000).</w:t>
+        <w:t>” si fa partire il progetto sul server di php all’indirizzo indicato (sennò si può usare il server Apache su localhost:8000</w:t>
+      </w:r>
+      <w:r>
+        <w:t>. Avviare prima tutto su Laragon!!!</w:t>
+      </w:r>
+      <w:r>
+        <w:t>).</w:t>
       </w:r>
     </w:p>
     <w:p>
@@ -447,7 +447,14 @@
     </w:p>
     <w:p>
       <w:r>
-        <w:t>Una volta creato un progetto del terminale col comando “</w:t>
+        <w:lastRenderedPageBreak/>
+        <w:t xml:space="preserve">Una volta creato un progetto </w:t>
+      </w:r>
+      <w:r>
+        <w:t>n</w:t>
+      </w:r>
+      <w:r>
+        <w:t>el terminale col comando “</w:t>
       </w:r>
       <w:r>
         <w:rPr>
@@ -462,13 +469,24 @@
     </w:p>
     <w:p>
       <w:r>
-        <w:lastRenderedPageBreak/>
-        <w:t>Nel file .env del progetto bisogna inserire i dati del db e dell’user.</w:t>
+        <w:t>Nel file .env del progetto bisogna inserire i dati del db e dell’user</w:t>
+      </w:r>
+      <w:r>
+        <w:t xml:space="preserve"> di MySql</w:t>
+      </w:r>
+      <w:r>
+        <w:t>.</w:t>
       </w:r>
     </w:p>
     <w:p>
       <w:r>
-        <w:t xml:space="preserve">Per l’autenticazione in database/seeders/DatabaseSeeder.php si è decommentato il codice in run per poter popolare il db con 10 utenti a caso (col comando </w:t>
+        <w:t>Per l’autenticazione in database/seeders/DatabaseSeeder.php si è decommentato il codice in run</w:t>
+      </w:r>
+      <w:r>
+        <w:t>()</w:t>
+      </w:r>
+      <w:r>
+        <w:t xml:space="preserve"> per poter popolare il db con 10 utenti a caso (col comando </w:t>
       </w:r>
       <w:r>
         <w:rPr>
@@ -496,7 +514,10 @@
     </w:p>
     <w:p>
       <w:r>
-        <w:t>In config/cors.php si trovano le configurazioni per le chiamate.</w:t>
+        <w:t>In config/cors.php si trovano le configurazioni per le chiamate</w:t>
+      </w:r>
+      <w:r>
+        <w:t xml:space="preserve"> a server differenti (se si chiama sé stessi va bene, sennò bisogna controllare i permessi nel cors).</w:t>
       </w:r>
     </w:p>
     <w:p>
@@ -547,7 +568,13 @@
               <w:rPr>
                 <w:lang w:val="en-US"/>
               </w:rPr>
-              <w:t>crea un Progetto laravel</w:t>
+              <w:t>C</w:t>
+            </w:r>
+            <w:r>
+              <w:rPr>
+                <w:lang w:val="en-US"/>
+              </w:rPr>
+              <w:t>rea un Progetto laravel</w:t>
             </w:r>
           </w:p>
         </w:tc>
@@ -574,11 +601,17 @@
           </w:tcPr>
           <w:p>
             <w:r>
-              <w:t>fa partire il server p</w:t>
+              <w:t>F</w:t>
+            </w:r>
+            <w:r>
+              <w:t>a partire il server p</w:t>
             </w:r>
             <w:r>
               <w:t>hp integrato per il progetto nella cartella corrente all’indirizzo che viene indicato</w:t>
             </w:r>
+            <w:r>
+              <w:t xml:space="preserve"> nella console</w:t>
+            </w:r>
           </w:p>
         </w:tc>
       </w:tr>
@@ -655,6 +688,28 @@
           </w:tcPr>
           <w:p>
             <w:r>
+              <w:t>php artisan db:seed</w:t>
+            </w:r>
+          </w:p>
+        </w:tc>
+        <w:tc>
+          <w:tcPr>
+            <w:tcW w:w="4814" w:type="dxa"/>
+          </w:tcPr>
+          <w:p>
+            <w:r>
+              <w:t>Serve per popolare la tabella col DatabaseSeeder.php</w:t>
+            </w:r>
+          </w:p>
+        </w:tc>
+      </w:tr>
+      <w:tr>
+        <w:tc>
+          <w:tcPr>
+            <w:tcW w:w="4814" w:type="dxa"/>
+          </w:tcPr>
+          <w:p>
+            <w:r>
               <w:t>php artisan make:controller -r -m nomeClasseModel</w:t>
             </w:r>
           </w:p>
@@ -709,7 +764,35 @@
           </w:tcPr>
           <w:p>
             <w:r>
-              <w:t>Fa vedere cosa si può creare. (Con 13 fa creare le view per gli errori).</w:t>
+              <w:t xml:space="preserve">Fa vedere cosa si può creare. (Con 13 fa creare le view </w:t>
+            </w:r>
+            <w:r>
+              <w:t xml:space="preserve">personalizzata </w:t>
+            </w:r>
+            <w:r>
+              <w:t>per gli errori).</w:t>
+            </w:r>
+          </w:p>
+        </w:tc>
+      </w:tr>
+      <w:tr>
+        <w:tc>
+          <w:tcPr>
+            <w:tcW w:w="4814" w:type="dxa"/>
+          </w:tcPr>
+          <w:p>
+            <w:r>
+              <w:t>php artisan</w:t>
+            </w:r>
+          </w:p>
+        </w:tc>
+        <w:tc>
+          <w:tcPr>
+            <w:tcW w:w="4814" w:type="dxa"/>
+          </w:tcPr>
+          <w:p>
+            <w:r>
+              <w:t>Mostra una lista di tutti i comandi possibili</w:t>
             </w:r>
           </w:p>
         </w:tc>

</xml_diff>

<commit_message>
Angular finito CRUD e validazione
</commit_message>
<xml_diff>
--- a/Angular/ANGULAR-TYPESCRIPT-LARAGON.docx
+++ b/Angular/ANGULAR-TYPESCRIPT-LARAGON.docx
@@ -23,8 +23,17 @@
     </w:p>
     <w:p>
       <w:r>
-        <w:t xml:space="preserve">In un progetto Angular nel file </w:t>
-      </w:r>
+        <w:t xml:space="preserve">In un progetto </w:t>
+      </w:r>
+      <w:proofErr w:type="spellStart"/>
+      <w:r>
+        <w:t>Angular</w:t>
+      </w:r>
+      <w:proofErr w:type="spellEnd"/>
+      <w:r>
+        <w:t xml:space="preserve"> nel file </w:t>
+      </w:r>
+      <w:proofErr w:type="spellStart"/>
       <w:r>
         <w:rPr>
           <w:i/>
@@ -32,6 +41,7 @@
         </w:rPr>
         <w:t>package.json</w:t>
       </w:r>
+      <w:proofErr w:type="spellEnd"/>
       <w:r>
         <w:t xml:space="preserve"> nella sezione delle dipendenze si possono vedere le versioni utilizzate</w:t>
       </w:r>
@@ -41,7 +51,15 @@
     </w:p>
     <w:p>
       <w:r>
-        <w:t>Le rotte sono gli indirizzi della pagina che cambiando mostrano contenuti diversi (Angular fa creare app SINGLE PAGE!).</w:t>
+        <w:t>Le rotte sono gli indirizzi della pagina che cambiando mostrano contenuti diversi (</w:t>
+      </w:r>
+      <w:proofErr w:type="spellStart"/>
+      <w:r>
+        <w:t>Angular</w:t>
+      </w:r>
+      <w:proofErr w:type="spellEnd"/>
+      <w:r>
+        <w:t xml:space="preserve"> fa creare app SINGLE PAGE!).</w:t>
       </w:r>
     </w:p>
     <w:p>
@@ -70,11 +88,19 @@
                 <w:lang w:val="en-US"/>
               </w:rPr>
             </w:pPr>
+            <w:proofErr w:type="spellStart"/>
             <w:r>
               <w:rPr>
                 <w:lang w:val="en-US"/>
               </w:rPr>
-              <w:t>npm install -g @angular/c</w:t>
+              <w:t>npm</w:t>
+            </w:r>
+            <w:proofErr w:type="spellEnd"/>
+            <w:r>
+              <w:rPr>
+                <w:lang w:val="en-US"/>
+              </w:rPr>
+              <w:t xml:space="preserve"> install -g @angular/c</w:t>
             </w:r>
             <w:r>
               <w:rPr>
@@ -90,17 +116,35 @@
           </w:tcPr>
           <w:p>
             <w:r>
-              <w:t>Per installare angular</w:t>
-            </w:r>
-            <w:r>
-              <w:t xml:space="preserve"> CLI (Command Line Interface)</w:t>
+              <w:t xml:space="preserve">Per installare </w:t>
+            </w:r>
+            <w:proofErr w:type="spellStart"/>
+            <w:r>
+              <w:t>angular</w:t>
+            </w:r>
+            <w:proofErr w:type="spellEnd"/>
+            <w:r>
+              <w:t xml:space="preserve"> CLI (</w:t>
+            </w:r>
+            <w:proofErr w:type="spellStart"/>
+            <w:r>
+              <w:t>Command</w:t>
+            </w:r>
+            <w:proofErr w:type="spellEnd"/>
+            <w:r>
+              <w:t xml:space="preserve"> Line Interface)</w:t>
             </w:r>
             <w:r>
               <w:t xml:space="preserve"> per</w:t>
             </w:r>
             <w:r>
-              <w:t xml:space="preserve"> creare facilmente progetti Angular</w:t>
-            </w:r>
+              <w:t xml:space="preserve"> creare facilmente progetti </w:t>
+            </w:r>
+            <w:proofErr w:type="spellStart"/>
+            <w:r>
+              <w:t>Angular</w:t>
+            </w:r>
+            <w:proofErr w:type="spellEnd"/>
             <w:r>
               <w:t>. NPM è un gestore di pacchetti per javascript</w:t>
             </w:r>
@@ -113,9 +157,19 @@
             <w:tcW w:w="4814" w:type="dxa"/>
           </w:tcPr>
           <w:p>
-            <w:r>
-              <w:t>ng version</w:t>
-            </w:r>
+            <w:proofErr w:type="spellStart"/>
+            <w:r>
+              <w:t>ng</w:t>
+            </w:r>
+            <w:proofErr w:type="spellEnd"/>
+            <w:r>
+              <w:t xml:space="preserve"> </w:t>
+            </w:r>
+            <w:proofErr w:type="spellStart"/>
+            <w:r>
+              <w:t>version</w:t>
+            </w:r>
+            <w:proofErr w:type="spellEnd"/>
           </w:p>
         </w:tc>
         <w:tc>
@@ -135,19 +189,37 @@
             <w:tcW w:w="4814" w:type="dxa"/>
           </w:tcPr>
           <w:p>
-            <w:r>
-              <w:t>ng new &lt;NomeApplicazione&gt;</w:t>
-            </w:r>
-          </w:p>
-        </w:tc>
-        <w:tc>
-          <w:tcPr>
-            <w:tcW w:w="4814" w:type="dxa"/>
-          </w:tcPr>
-          <w:p>
-            <w:r>
-              <w:t>Crea nuova applicazione Angular</w:t>
-            </w:r>
+            <w:proofErr w:type="spellStart"/>
+            <w:r>
+              <w:t>ng</w:t>
+            </w:r>
+            <w:proofErr w:type="spellEnd"/>
+            <w:r>
+              <w:t xml:space="preserve"> new &lt;</w:t>
+            </w:r>
+            <w:proofErr w:type="spellStart"/>
+            <w:r>
+              <w:t>NomeApplicazione</w:t>
+            </w:r>
+            <w:proofErr w:type="spellEnd"/>
+            <w:r>
+              <w:t>&gt;</w:t>
+            </w:r>
+          </w:p>
+        </w:tc>
+        <w:tc>
+          <w:tcPr>
+            <w:tcW w:w="4814" w:type="dxa"/>
+          </w:tcPr>
+          <w:p>
+            <w:r>
+              <w:t xml:space="preserve">Crea nuova applicazione </w:t>
+            </w:r>
+            <w:proofErr w:type="spellStart"/>
+            <w:r>
+              <w:t>Angular</w:t>
+            </w:r>
+            <w:proofErr w:type="spellEnd"/>
             <w:r>
               <w:t>. Di base crea una pagina con indicazioni ed informazioni utili (</w:t>
             </w:r>
@@ -173,18 +245,39 @@
             <w:tcW w:w="4814" w:type="dxa"/>
           </w:tcPr>
           <w:p>
-            <w:r>
-              <w:t>ng serve</w:t>
-            </w:r>
-          </w:p>
-        </w:tc>
-        <w:tc>
-          <w:tcPr>
-            <w:tcW w:w="4814" w:type="dxa"/>
-          </w:tcPr>
-          <w:p>
-            <w:r>
-              <w:t>Lancia il web server di default di Angular (da chiamare nella cartella di un progetto Angular. Una volta partita potete controllare su localhost:4200. Se si salva il codice si vede l'app aggiornata sul browser).</w:t>
+            <w:proofErr w:type="spellStart"/>
+            <w:r>
+              <w:t>ng</w:t>
+            </w:r>
+            <w:proofErr w:type="spellEnd"/>
+            <w:r>
+              <w:t xml:space="preserve"> serve</w:t>
+            </w:r>
+          </w:p>
+        </w:tc>
+        <w:tc>
+          <w:tcPr>
+            <w:tcW w:w="4814" w:type="dxa"/>
+          </w:tcPr>
+          <w:p>
+            <w:r>
+              <w:t xml:space="preserve">Lancia il web server di default di </w:t>
+            </w:r>
+            <w:proofErr w:type="spellStart"/>
+            <w:r>
+              <w:t>Angular</w:t>
+            </w:r>
+            <w:proofErr w:type="spellEnd"/>
+            <w:r>
+              <w:t xml:space="preserve"> (da chiamare nella cartella di un progetto </w:t>
+            </w:r>
+            <w:proofErr w:type="spellStart"/>
+            <w:r>
+              <w:t>Angular</w:t>
+            </w:r>
+            <w:proofErr w:type="spellEnd"/>
+            <w:r>
+              <w:t>. Una volta partita potete controllare su localhost:4200. Se si salva il codice si vede l'app aggiornata sul browser).</w:t>
             </w:r>
           </w:p>
         </w:tc>
@@ -195,8 +288,13 @@
             <w:tcW w:w="4814" w:type="dxa"/>
           </w:tcPr>
           <w:p>
-            <w:r>
-              <w:t xml:space="preserve">ng generate </w:t>
+            <w:proofErr w:type="spellStart"/>
+            <w:r>
+              <w:t>ng</w:t>
+            </w:r>
+            <w:proofErr w:type="spellEnd"/>
+            <w:r>
+              <w:t xml:space="preserve"> generate </w:t>
             </w:r>
             <w:r>
               <w:t>[</w:t>
@@ -205,20 +303,54 @@
               <w:t>component</w:t>
             </w:r>
             <w:r>
-              <w:t>|interface</w:t>
+              <w:t xml:space="preserve"> </w:t>
+            </w:r>
+            <w:r>
+              <w:t>|</w:t>
+            </w:r>
+            <w:r>
+              <w:t xml:space="preserve"> </w:t>
+            </w:r>
+            <w:r>
+              <w:t>interface</w:t>
+            </w:r>
+            <w:r>
+              <w:t xml:space="preserve"> </w:t>
             </w:r>
             <w:r>
               <w:t>|pipe</w:t>
             </w:r>
             <w:r>
+              <w:t xml:space="preserve"> </w:t>
+            </w:r>
+            <w:r>
+              <w:t>|</w:t>
+            </w:r>
+            <w:r>
+              <w:t xml:space="preserve"> </w:t>
+            </w:r>
+            <w:proofErr w:type="spellStart"/>
+            <w:r>
+              <w:t>module</w:t>
+            </w:r>
+            <w:proofErr w:type="spellEnd"/>
+            <w:r>
+              <w:t xml:space="preserve"> | service</w:t>
+            </w:r>
+            <w:r>
               <w:t>]</w:t>
             </w:r>
             <w:r>
-              <w:t xml:space="preserve"> nome</w:t>
+              <w:t xml:space="preserve"> </w:t>
+            </w:r>
+            <w:proofErr w:type="spellStart"/>
+            <w:r>
+              <w:t>nome</w:t>
             </w:r>
             <w:r>
               <w:t>Elemento</w:t>
             </w:r>
+            <w:proofErr w:type="spellEnd"/>
           </w:p>
         </w:tc>
         <w:tc>
@@ -237,6 +369,34 @@
             </w:r>
             <w:r>
               <w:t xml:space="preserve"> (Se pipe aggiunge ‘Pipe’ alla fine del nome</w:t>
+            </w:r>
+            <w:r>
+              <w:t xml:space="preserve"> del file creato. Nel caso di un </w:t>
+            </w:r>
+            <w:proofErr w:type="spellStart"/>
+            <w:r>
+              <w:t>module</w:t>
+            </w:r>
+            <w:proofErr w:type="spellEnd"/>
+            <w:r>
+              <w:t xml:space="preserve"> o service</w:t>
+            </w:r>
+            <w:r>
+              <w:t xml:space="preserve"> se si mette alla fine --</w:t>
+            </w:r>
+            <w:proofErr w:type="spellStart"/>
+            <w:r>
+              <w:t>flat</w:t>
+            </w:r>
+            <w:proofErr w:type="spellEnd"/>
+            <w:r>
+              <w:t xml:space="preserve"> crea un singolo file e non l’intera cartella</w:t>
+            </w:r>
+            <w:r>
+              <w:t xml:space="preserve"> e il nome ha incluso “Module” alla fine</w:t>
+            </w:r>
+            <w:r>
+              <w:t>)</w:t>
             </w:r>
           </w:p>
         </w:tc>
@@ -278,11 +438,16 @@
               <w:t>ont</w:t>
             </w:r>
             <w:r>
-              <w:t xml:space="preserve"> A</w:t>
+              <w:t xml:space="preserve"> </w:t>
+            </w:r>
+            <w:proofErr w:type="spellStart"/>
+            <w:r>
+              <w:t>A</w:t>
             </w:r>
             <w:r>
               <w:t>wesome</w:t>
             </w:r>
+            <w:proofErr w:type="spellEnd"/>
             <w:r>
               <w:t xml:space="preserve">. Per la versione e info varie guardare: </w:t>
             </w:r>
@@ -300,6 +465,33 @@
     </w:tbl>
     <w:p/>
     <w:p>
+      <w:r>
+        <w:t xml:space="preserve">I file </w:t>
+      </w:r>
+      <w:r>
+        <w:rPr>
+          <w:i/>
+          <w:iCs/>
+        </w:rPr>
+        <w:t>.</w:t>
+      </w:r>
+      <w:proofErr w:type="spellStart"/>
+      <w:r>
+        <w:rPr>
+          <w:i/>
+          <w:iCs/>
+        </w:rPr>
+        <w:t>spec.ts</w:t>
+      </w:r>
+      <w:proofErr w:type="spellEnd"/>
+      <w:r>
+        <w:t xml:space="preserve"> sono </w:t>
+      </w:r>
+      <w:r>
+        <w:t>file per i test.</w:t>
+      </w:r>
+    </w:p>
+    <w:p>
       <w:pPr>
         <w:rPr>
           <w:i/>
@@ -307,7 +499,15 @@
         </w:rPr>
       </w:pPr>
       <w:r>
-        <w:t>Nella console del browser posso scrivere codice javascript (ad esempio creare un array di oggetti e ciclarlo mostrandolo a schermo)</w:t>
+        <w:t xml:space="preserve">Nella console del browser posso scrivere codice javascript (ad esempio creare un array di oggetti e </w:t>
+      </w:r>
+      <w:proofErr w:type="spellStart"/>
+      <w:r>
+        <w:t>ciclarlo</w:t>
+      </w:r>
+      <w:proofErr w:type="spellEnd"/>
+      <w:r>
+        <w:t xml:space="preserve"> mostrandolo a schermo)</w:t>
       </w:r>
       <w:r>
         <w:t xml:space="preserve"> con:</w:t>
@@ -320,7 +520,23 @@
           <w:i/>
           <w:iCs/>
         </w:rPr>
-        <w:t>for(let item of array) console.log(item)</w:t>
+        <w:t>for(</w:t>
+      </w:r>
+      <w:proofErr w:type="spellStart"/>
+      <w:r>
+        <w:rPr>
+          <w:i/>
+          <w:iCs/>
+        </w:rPr>
+        <w:t>let</w:t>
+      </w:r>
+      <w:proofErr w:type="spellEnd"/>
+      <w:r>
+        <w:rPr>
+          <w:i/>
+          <w:iCs/>
+        </w:rPr>
+        <w:t xml:space="preserve"> item of array) console.log(item)</w:t>
       </w:r>
     </w:p>
     <w:p/>
@@ -340,6 +556,7 @@
       <w:r>
         <w:t xml:space="preserve">È un ambiente di sviluppo. Una volta partito se si va su </w:t>
       </w:r>
+      <w:proofErr w:type="spellStart"/>
       <w:r>
         <w:rPr>
           <w:i/>
@@ -347,6 +564,7 @@
         </w:rPr>
         <w:t>localhost</w:t>
       </w:r>
+      <w:proofErr w:type="spellEnd"/>
       <w:r>
         <w:t xml:space="preserve"> </w:t>
       </w:r>
@@ -360,13 +578,29 @@
         <w:t xml:space="preserve"> Su </w:t>
       </w:r>
       <w:r>
-        <w:t xml:space="preserve">“Database” viene aperto Heidisql. In “Root” si accede alla cartella che contiene i file a cui si può accedere dal server. </w:t>
+        <w:t xml:space="preserve">“Database” viene aperto </w:t>
+      </w:r>
+      <w:proofErr w:type="spellStart"/>
+      <w:r>
+        <w:t>Heidisql</w:t>
+      </w:r>
+      <w:proofErr w:type="spellEnd"/>
+      <w:r>
+        <w:t xml:space="preserve">. In “Root” si accede alla cartella che contiene i file a cui si può accedere dal server. </w:t>
       </w:r>
       <w:r>
         <w:t>È</w:t>
       </w:r>
       <w:r>
-        <w:t xml:space="preserve"> dotato di un web server php interno.</w:t>
+        <w:t xml:space="preserve"> dotato di un web server </w:t>
+      </w:r>
+      <w:proofErr w:type="spellStart"/>
+      <w:r>
+        <w:t>php</w:t>
+      </w:r>
+      <w:proofErr w:type="spellEnd"/>
+      <w:r>
+        <w:t xml:space="preserve"> interno.</w:t>
       </w:r>
       <w:r>
         <w:t xml:space="preserve"> Su “Terminale” si apre un terminale coi comandi di Linux.</w:t>
@@ -374,21 +608,76 @@
     </w:p>
     <w:p>
       <w:r>
-        <w:t>In “Menu/creazione veloce/laravel” è possibile creare un progetto Laravel</w:t>
-      </w:r>
+        <w:t>In “Menu/creazione veloce/</w:t>
+      </w:r>
+      <w:proofErr w:type="spellStart"/>
+      <w:r>
+        <w:t>laravel</w:t>
+      </w:r>
+      <w:proofErr w:type="spellEnd"/>
+      <w:r>
+        <w:t xml:space="preserve">” è possibile creare un progetto </w:t>
+      </w:r>
+      <w:proofErr w:type="spellStart"/>
+      <w:r>
+        <w:t>Laravel</w:t>
+      </w:r>
+      <w:proofErr w:type="spellEnd"/>
       <w:r>
         <w:t xml:space="preserve"> (verrà messo nella cartella di “Root”).</w:t>
       </w:r>
       <w:r>
         <w:t xml:space="preserve"> Oppure lo si può creare da terminale col comando “</w:t>
       </w:r>
-      <w:r>
-        <w:rPr>
-          <w:i/>
-          <w:iCs/>
-        </w:rPr>
-        <w:t xml:space="preserve">composer create-project laravel/laravel </w:t>
-      </w:r>
+      <w:proofErr w:type="spellStart"/>
+      <w:r>
+        <w:rPr>
+          <w:i/>
+          <w:iCs/>
+        </w:rPr>
+        <w:t>composer</w:t>
+      </w:r>
+      <w:proofErr w:type="spellEnd"/>
+      <w:r>
+        <w:rPr>
+          <w:i/>
+          <w:iCs/>
+        </w:rPr>
+        <w:t xml:space="preserve"> create-project </w:t>
+      </w:r>
+      <w:proofErr w:type="spellStart"/>
+      <w:r>
+        <w:rPr>
+          <w:i/>
+          <w:iCs/>
+        </w:rPr>
+        <w:t>laravel</w:t>
+      </w:r>
+      <w:proofErr w:type="spellEnd"/>
+      <w:r>
+        <w:rPr>
+          <w:i/>
+          <w:iCs/>
+        </w:rPr>
+        <w:t>/</w:t>
+      </w:r>
+      <w:proofErr w:type="spellStart"/>
+      <w:r>
+        <w:rPr>
+          <w:i/>
+          <w:iCs/>
+        </w:rPr>
+        <w:t>laravel</w:t>
+      </w:r>
+      <w:proofErr w:type="spellEnd"/>
+      <w:r>
+        <w:rPr>
+          <w:i/>
+          <w:iCs/>
+        </w:rPr>
+        <w:t xml:space="preserve"> </w:t>
+      </w:r>
+      <w:proofErr w:type="spellStart"/>
       <w:r>
         <w:rPr>
           <w:i/>
@@ -396,6 +685,7 @@
         </w:rPr>
         <w:t>nomeProgetto</w:t>
       </w:r>
+      <w:proofErr w:type="spellEnd"/>
       <w:r>
         <w:t>”.</w:t>
       </w:r>
@@ -407,18 +697,59 @@
       <w:r>
         <w:t>il comando “</w:t>
       </w:r>
-      <w:r>
-        <w:rPr>
-          <w:i/>
-          <w:iCs/>
-        </w:rPr>
-        <w:t>php artisan serve</w:t>
-      </w:r>
-      <w:r>
-        <w:t>” si fa partire il progetto sul server di php all’indirizzo indicato (sennò si può usare il server Apache su localhost:8000</w:t>
-      </w:r>
-      <w:r>
-        <w:t>. Avviare prima tutto su Laragon!!!</w:t>
+      <w:proofErr w:type="spellStart"/>
+      <w:r>
+        <w:rPr>
+          <w:i/>
+          <w:iCs/>
+        </w:rPr>
+        <w:t>php</w:t>
+      </w:r>
+      <w:proofErr w:type="spellEnd"/>
+      <w:r>
+        <w:rPr>
+          <w:i/>
+          <w:iCs/>
+        </w:rPr>
+        <w:t xml:space="preserve"> </w:t>
+      </w:r>
+      <w:proofErr w:type="spellStart"/>
+      <w:r>
+        <w:rPr>
+          <w:i/>
+          <w:iCs/>
+        </w:rPr>
+        <w:t>artisan</w:t>
+      </w:r>
+      <w:proofErr w:type="spellEnd"/>
+      <w:r>
+        <w:rPr>
+          <w:i/>
+          <w:iCs/>
+        </w:rPr>
+        <w:t xml:space="preserve"> serve</w:t>
+      </w:r>
+      <w:r>
+        <w:t xml:space="preserve">” si fa partire il progetto sul server di </w:t>
+      </w:r>
+      <w:proofErr w:type="spellStart"/>
+      <w:r>
+        <w:t>php</w:t>
+      </w:r>
+      <w:proofErr w:type="spellEnd"/>
+      <w:r>
+        <w:t xml:space="preserve"> all’indirizzo indicato (sennò si può usare il server Apache su localhost:8000</w:t>
+      </w:r>
+      <w:r>
+        <w:t xml:space="preserve">. Avviare prima tutto su </w:t>
+      </w:r>
+      <w:proofErr w:type="spellStart"/>
+      <w:r>
+        <w:t>Laragon</w:t>
+      </w:r>
+      <w:proofErr w:type="spellEnd"/>
+      <w:r>
+        <w:t>!!!</w:t>
       </w:r>
       <w:r>
         <w:t>).</w:t>
@@ -426,10 +757,23 @@
     </w:p>
     <w:p>
       <w:r>
-        <w:t>In “Menu/Apache/sites-enabled” si può trovare l’opzi</w:t>
-      </w:r>
-      <w:r>
-        <w:t>one relativa al proprio progetto che se cliccata mostra alcune impostazioni di esso e nell’attributo S</w:t>
+        <w:lastRenderedPageBreak/>
+        <w:t>In “Menu/Apache/</w:t>
+      </w:r>
+      <w:proofErr w:type="spellStart"/>
+      <w:r>
+        <w:t>sites-enabled</w:t>
+      </w:r>
+      <w:proofErr w:type="spellEnd"/>
+      <w:r>
+        <w:t>” si può trovare l’opzi</w:t>
+      </w:r>
+      <w:r>
+        <w:t xml:space="preserve">one relativa al proprio progetto che se cliccata mostra alcune impostazioni di esso e nell’attributo </w:t>
+      </w:r>
+      <w:proofErr w:type="spellStart"/>
+      <w:r>
+        <w:t>S</w:t>
       </w:r>
       <w:r>
         <w:rPr>
@@ -438,16 +782,32 @@
         </w:rPr>
         <w:t>erverName</w:t>
       </w:r>
+      <w:proofErr w:type="spellEnd"/>
       <w:r>
         <w:t xml:space="preserve"> si può vedere il nome alternativo per accedere al programma dal browser</w:t>
       </w:r>
       <w:r>
-        <w:t xml:space="preserve"> e con l’url serverName.test si accede al progetto.</w:t>
+        <w:t xml:space="preserve"> e con </w:t>
+      </w:r>
+      <w:proofErr w:type="spellStart"/>
+      <w:r>
+        <w:t>l’url</w:t>
+      </w:r>
+      <w:proofErr w:type="spellEnd"/>
+      <w:r>
+        <w:t xml:space="preserve"> </w:t>
+      </w:r>
+      <w:proofErr w:type="spellStart"/>
+      <w:r>
+        <w:t>serverName.test</w:t>
+      </w:r>
+      <w:proofErr w:type="spellEnd"/>
+      <w:r>
+        <w:t xml:space="preserve"> si accede al progetto.</w:t>
       </w:r>
     </w:p>
     <w:p>
       <w:r>
-        <w:lastRenderedPageBreak/>
         <w:t xml:space="preserve">Una volta creato un progetto </w:t>
       </w:r>
       <w:r>
@@ -456,20 +816,77 @@
       <w:r>
         <w:t>el terminale col comando “</w:t>
       </w:r>
-      <w:r>
-        <w:rPr>
-          <w:i/>
-          <w:iCs/>
-        </w:rPr>
-        <w:t>mysql -u nomeUtenteMySql -p”</w:t>
-      </w:r>
-      <w:r>
-        <w:t xml:space="preserve"> (-p solo se si ha una password) chiederà la password per connettersi a mysql e da là si potrà creare il db.</w:t>
+      <w:proofErr w:type="spellStart"/>
+      <w:r>
+        <w:rPr>
+          <w:i/>
+          <w:iCs/>
+        </w:rPr>
+        <w:t>mysql</w:t>
+      </w:r>
+      <w:proofErr w:type="spellEnd"/>
+      <w:r>
+        <w:rPr>
+          <w:i/>
+          <w:iCs/>
+        </w:rPr>
+        <w:t xml:space="preserve"> -u </w:t>
+      </w:r>
+      <w:proofErr w:type="spellStart"/>
+      <w:r>
+        <w:rPr>
+          <w:i/>
+          <w:iCs/>
+        </w:rPr>
+        <w:t>nomeUtenteMySql</w:t>
+      </w:r>
+      <w:proofErr w:type="spellEnd"/>
+      <w:r>
+        <w:rPr>
+          <w:i/>
+          <w:iCs/>
+        </w:rPr>
+        <w:t xml:space="preserve"> -p”</w:t>
+      </w:r>
+      <w:r>
+        <w:t xml:space="preserve"> (-p solo se si ha una password) chiederà la password per connettersi a </w:t>
+      </w:r>
+      <w:proofErr w:type="spellStart"/>
+      <w:r>
+        <w:t>mysql</w:t>
+      </w:r>
+      <w:proofErr w:type="spellEnd"/>
+      <w:r>
+        <w:t xml:space="preserve"> e da là si potrà creare il </w:t>
+      </w:r>
+      <w:proofErr w:type="spellStart"/>
+      <w:r>
+        <w:t>db</w:t>
+      </w:r>
+      <w:proofErr w:type="spellEnd"/>
+      <w:r>
+        <w:t>.</w:t>
       </w:r>
     </w:p>
     <w:p>
       <w:r>
-        <w:t>Nel file .env del progetto bisogna inserire i dati del db e dell’user</w:t>
+        <w:t>Nel file .</w:t>
+      </w:r>
+      <w:proofErr w:type="spellStart"/>
+      <w:r>
+        <w:t>env</w:t>
+      </w:r>
+      <w:proofErr w:type="spellEnd"/>
+      <w:r>
+        <w:t xml:space="preserve"> del progetto bisogna inserire i dati del </w:t>
+      </w:r>
+      <w:proofErr w:type="spellStart"/>
+      <w:r>
+        <w:t>db</w:t>
+      </w:r>
+      <w:proofErr w:type="spellEnd"/>
+      <w:r>
+        <w:t xml:space="preserve"> e dell’user</w:t>
       </w:r>
       <w:r>
         <w:t xml:space="preserve"> di MySql</w:t>
@@ -480,27 +897,118 @@
     </w:p>
     <w:p>
       <w:r>
-        <w:t>Per l’autenticazione in database/seeders/DatabaseSeeder.php si è decommentato il codice in run</w:t>
+        <w:t>Per l’autenticazione in database/</w:t>
+      </w:r>
+      <w:proofErr w:type="spellStart"/>
+      <w:r>
+        <w:t>seeders</w:t>
+      </w:r>
+      <w:proofErr w:type="spellEnd"/>
+      <w:r>
+        <w:t>/</w:t>
+      </w:r>
+      <w:proofErr w:type="spellStart"/>
+      <w:r>
+        <w:t>DatabaseSeeder.php</w:t>
+      </w:r>
+      <w:proofErr w:type="spellEnd"/>
+      <w:r>
+        <w:t xml:space="preserve"> si è </w:t>
+      </w:r>
+      <w:proofErr w:type="spellStart"/>
+      <w:r>
+        <w:t>decommentato</w:t>
+      </w:r>
+      <w:proofErr w:type="spellEnd"/>
+      <w:r>
+        <w:t xml:space="preserve"> il codice in run</w:t>
       </w:r>
       <w:r>
         <w:t>()</w:t>
       </w:r>
       <w:r>
-        <w:t xml:space="preserve"> per poter popolare il db con 10 utenti a caso (col comando </w:t>
-      </w:r>
-      <w:r>
-        <w:rPr>
-          <w:i/>
-          <w:iCs/>
-        </w:rPr>
-        <w:t>php artisan db:seed</w:t>
-      </w:r>
-      <w:r>
-        <w:t xml:space="preserve"> si fa partire il comando per popolare il db con 10 utenti).</w:t>
-      </w:r>
-      <w:r>
-        <w:t xml:space="preserve"> In config/app.php alla voce </w:t>
-      </w:r>
+        <w:t xml:space="preserve"> per poter popolare il </w:t>
+      </w:r>
+      <w:proofErr w:type="spellStart"/>
+      <w:r>
+        <w:t>db</w:t>
+      </w:r>
+      <w:proofErr w:type="spellEnd"/>
+      <w:r>
+        <w:t xml:space="preserve"> con 10 utenti a caso (col comando </w:t>
+      </w:r>
+      <w:proofErr w:type="spellStart"/>
+      <w:r>
+        <w:rPr>
+          <w:i/>
+          <w:iCs/>
+        </w:rPr>
+        <w:t>php</w:t>
+      </w:r>
+      <w:proofErr w:type="spellEnd"/>
+      <w:r>
+        <w:rPr>
+          <w:i/>
+          <w:iCs/>
+        </w:rPr>
+        <w:t xml:space="preserve"> </w:t>
+      </w:r>
+      <w:proofErr w:type="spellStart"/>
+      <w:r>
+        <w:rPr>
+          <w:i/>
+          <w:iCs/>
+        </w:rPr>
+        <w:t>artisan</w:t>
+      </w:r>
+      <w:proofErr w:type="spellEnd"/>
+      <w:r>
+        <w:rPr>
+          <w:i/>
+          <w:iCs/>
+        </w:rPr>
+        <w:t xml:space="preserve"> </w:t>
+      </w:r>
+      <w:proofErr w:type="spellStart"/>
+      <w:r>
+        <w:rPr>
+          <w:i/>
+          <w:iCs/>
+        </w:rPr>
+        <w:t>db:seed</w:t>
+      </w:r>
+      <w:proofErr w:type="spellEnd"/>
+      <w:r>
+        <w:t xml:space="preserve"> si fa partire il comando per popolare il </w:t>
+      </w:r>
+      <w:proofErr w:type="spellStart"/>
+      <w:r>
+        <w:t>db</w:t>
+      </w:r>
+      <w:proofErr w:type="spellEnd"/>
+      <w:r>
+        <w:t xml:space="preserve"> con 10 utenti).</w:t>
+      </w:r>
+      <w:r>
+        <w:t xml:space="preserve"> In </w:t>
+      </w:r>
+      <w:proofErr w:type="spellStart"/>
+      <w:r>
+        <w:t>config</w:t>
+      </w:r>
+      <w:proofErr w:type="spellEnd"/>
+      <w:r>
+        <w:t>/</w:t>
+      </w:r>
+      <w:proofErr w:type="spellStart"/>
+      <w:r>
+        <w:t>app.php</w:t>
+      </w:r>
+      <w:proofErr w:type="spellEnd"/>
+      <w:r>
+        <w:t xml:space="preserve"> alla voce </w:t>
+      </w:r>
+      <w:proofErr w:type="spellStart"/>
       <w:r>
         <w:rPr>
           <w:i/>
@@ -508,21 +1016,54 @@
         </w:rPr>
         <w:t>faker_locale</w:t>
       </w:r>
+      <w:proofErr w:type="spellEnd"/>
       <w:r>
         <w:t xml:space="preserve"> si sceglie la lingua degli utenti fittizi creati.</w:t>
       </w:r>
     </w:p>
     <w:p>
       <w:r>
-        <w:t>In config/cors.php si trovano le configurazioni per le chiamate</w:t>
-      </w:r>
-      <w:r>
-        <w:t xml:space="preserve"> a server differenti (se si chiama sé stessi va bene, sennò bisogna controllare i permessi nel cors).</w:t>
+        <w:t xml:space="preserve">In </w:t>
+      </w:r>
+      <w:proofErr w:type="spellStart"/>
+      <w:r>
+        <w:t>config</w:t>
+      </w:r>
+      <w:proofErr w:type="spellEnd"/>
+      <w:r>
+        <w:t>/</w:t>
+      </w:r>
+      <w:proofErr w:type="spellStart"/>
+      <w:r>
+        <w:t>cors.php</w:t>
+      </w:r>
+      <w:proofErr w:type="spellEnd"/>
+      <w:r>
+        <w:t xml:space="preserve"> si trovano le configurazioni per le chiamate</w:t>
+      </w:r>
+      <w:r>
+        <w:t xml:space="preserve"> a server differenti (se si chiama sé stessi va bene, sennò bisogna controllare i permessi nel </w:t>
+      </w:r>
+      <w:proofErr w:type="spellStart"/>
+      <w:r>
+        <w:t>cors</w:t>
+      </w:r>
+      <w:proofErr w:type="spellEnd"/>
+      <w:r>
+        <w:t>).</w:t>
       </w:r>
     </w:p>
     <w:p>
       <w:r>
-        <w:t>Comandi terminale laragon:</w:t>
+        <w:t xml:space="preserve">Comandi terminale </w:t>
+      </w:r>
+      <w:proofErr w:type="spellStart"/>
+      <w:r>
+        <w:t>laragon</w:t>
+      </w:r>
+      <w:proofErr w:type="spellEnd"/>
+      <w:r>
+        <w:t>:</w:t>
       </w:r>
     </w:p>
     <w:tbl>
@@ -550,8 +1091,44 @@
               <w:rPr>
                 <w:lang w:val="en-US"/>
               </w:rPr>
-              <w:t>composer create-project laravel/laravel nomeProgetto</w:t>
-            </w:r>
+              <w:t xml:space="preserve">composer create-project </w:t>
+            </w:r>
+            <w:proofErr w:type="spellStart"/>
+            <w:r>
+              <w:rPr>
+                <w:lang w:val="en-US"/>
+              </w:rPr>
+              <w:t>laravel</w:t>
+            </w:r>
+            <w:proofErr w:type="spellEnd"/>
+            <w:r>
+              <w:rPr>
+                <w:lang w:val="en-US"/>
+              </w:rPr>
+              <w:t>/</w:t>
+            </w:r>
+            <w:proofErr w:type="spellStart"/>
+            <w:r>
+              <w:rPr>
+                <w:lang w:val="en-US"/>
+              </w:rPr>
+              <w:t>laravel</w:t>
+            </w:r>
+            <w:proofErr w:type="spellEnd"/>
+            <w:r>
+              <w:rPr>
+                <w:lang w:val="en-US"/>
+              </w:rPr>
+              <w:t xml:space="preserve"> </w:t>
+            </w:r>
+            <w:proofErr w:type="spellStart"/>
+            <w:r>
+              <w:rPr>
+                <w:lang w:val="en-US"/>
+              </w:rPr>
+              <w:t>nomeProgetto</w:t>
+            </w:r>
+            <w:proofErr w:type="spellEnd"/>
           </w:p>
         </w:tc>
         <w:tc>
@@ -564,6 +1141,7 @@
                 <w:lang w:val="en-US"/>
               </w:rPr>
             </w:pPr>
+            <w:proofErr w:type="spellStart"/>
             <w:r>
               <w:rPr>
                 <w:lang w:val="en-US"/>
@@ -574,8 +1152,23 @@
               <w:rPr>
                 <w:lang w:val="en-US"/>
               </w:rPr>
-              <w:t>rea un Progetto laravel</w:t>
-            </w:r>
+              <w:t>rea</w:t>
+            </w:r>
+            <w:proofErr w:type="spellEnd"/>
+            <w:r>
+              <w:rPr>
+                <w:lang w:val="en-US"/>
+              </w:rPr>
+              <w:t xml:space="preserve"> un Progetto </w:t>
+            </w:r>
+            <w:proofErr w:type="spellStart"/>
+            <w:r>
+              <w:rPr>
+                <w:lang w:val="en-US"/>
+              </w:rPr>
+              <w:t>laravel</w:t>
+            </w:r>
+            <w:proofErr w:type="spellEnd"/>
           </w:p>
         </w:tc>
       </w:tr>
@@ -590,8 +1183,21 @@
                 <w:lang w:val="en-US"/>
               </w:rPr>
             </w:pPr>
-            <w:r>
-              <w:t>php artisan serve</w:t>
+            <w:proofErr w:type="spellStart"/>
+            <w:r>
+              <w:t>php</w:t>
+            </w:r>
+            <w:proofErr w:type="spellEnd"/>
+            <w:r>
+              <w:t xml:space="preserve"> </w:t>
+            </w:r>
+            <w:proofErr w:type="spellStart"/>
+            <w:r>
+              <w:t>artisan</w:t>
+            </w:r>
+            <w:proofErr w:type="spellEnd"/>
+            <w:r>
+              <w:t xml:space="preserve"> serve</w:t>
             </w:r>
           </w:p>
         </w:tc>
@@ -604,10 +1210,18 @@
               <w:t>F</w:t>
             </w:r>
             <w:r>
-              <w:t>a partire il server p</w:t>
-            </w:r>
-            <w:r>
-              <w:t>hp integrato per il progetto nella cartella corrente all’indirizzo che viene indicato</w:t>
+              <w:t xml:space="preserve">a partire il server </w:t>
+            </w:r>
+            <w:proofErr w:type="spellStart"/>
+            <w:r>
+              <w:t>p</w:t>
+            </w:r>
+            <w:r>
+              <w:t>hp</w:t>
+            </w:r>
+            <w:proofErr w:type="spellEnd"/>
+            <w:r>
+              <w:t xml:space="preserve"> integrato per il progetto nella cartella corrente all’indirizzo che viene indicato</w:t>
             </w:r>
             <w:r>
               <w:t xml:space="preserve"> nella console</w:t>
@@ -621,8 +1235,21 @@
             <w:tcW w:w="4814" w:type="dxa"/>
           </w:tcPr>
           <w:p>
-            <w:r>
-              <w:t>mysql -u nomeUtenteMySql -p</w:t>
+            <w:proofErr w:type="spellStart"/>
+            <w:r>
+              <w:t>mysql</w:t>
+            </w:r>
+            <w:proofErr w:type="spellEnd"/>
+            <w:r>
+              <w:t xml:space="preserve"> -u </w:t>
+            </w:r>
+            <w:proofErr w:type="spellStart"/>
+            <w:r>
+              <w:t>nomeUtenteMySql</w:t>
+            </w:r>
+            <w:proofErr w:type="spellEnd"/>
+            <w:r>
+              <w:t xml:space="preserve"> -p</w:t>
             </w:r>
           </w:p>
         </w:tc>
@@ -643,19 +1270,37 @@
             <w:tcW w:w="4814" w:type="dxa"/>
           </w:tcPr>
           <w:p>
-            <w:r>
-              <w:t>php artisan migrate</w:t>
-            </w:r>
-          </w:p>
-        </w:tc>
-        <w:tc>
-          <w:tcPr>
-            <w:tcW w:w="4814" w:type="dxa"/>
-          </w:tcPr>
-          <w:p>
-            <w:r>
-              <w:t>Crea la tabella dal php</w:t>
-            </w:r>
+            <w:proofErr w:type="spellStart"/>
+            <w:r>
+              <w:t>php</w:t>
+            </w:r>
+            <w:proofErr w:type="spellEnd"/>
+            <w:r>
+              <w:t xml:space="preserve"> </w:t>
+            </w:r>
+            <w:proofErr w:type="spellStart"/>
+            <w:r>
+              <w:t>artisan</w:t>
+            </w:r>
+            <w:proofErr w:type="spellEnd"/>
+            <w:r>
+              <w:t xml:space="preserve"> migrate</w:t>
+            </w:r>
+          </w:p>
+        </w:tc>
+        <w:tc>
+          <w:tcPr>
+            <w:tcW w:w="4814" w:type="dxa"/>
+          </w:tcPr>
+          <w:p>
+            <w:r>
+              <w:t xml:space="preserve">Crea la tabella dal </w:t>
+            </w:r>
+            <w:proofErr w:type="spellStart"/>
+            <w:r>
+              <w:t>php</w:t>
+            </w:r>
+            <w:proofErr w:type="spellEnd"/>
           </w:p>
         </w:tc>
       </w:tr>
@@ -665,18 +1310,44 @@
             <w:tcW w:w="4814" w:type="dxa"/>
           </w:tcPr>
           <w:p>
-            <w:r>
-              <w:t>php artisan migrate:fresh</w:t>
-            </w:r>
-          </w:p>
-        </w:tc>
-        <w:tc>
-          <w:tcPr>
-            <w:tcW w:w="4814" w:type="dxa"/>
-          </w:tcPr>
-          <w:p>
-            <w:r>
-              <w:t>Serve per ricreare da zero il db eliminando le tabelle precedenti</w:t>
+            <w:proofErr w:type="spellStart"/>
+            <w:r>
+              <w:t>php</w:t>
+            </w:r>
+            <w:proofErr w:type="spellEnd"/>
+            <w:r>
+              <w:t xml:space="preserve"> </w:t>
+            </w:r>
+            <w:proofErr w:type="spellStart"/>
+            <w:r>
+              <w:t>artisan</w:t>
+            </w:r>
+            <w:proofErr w:type="spellEnd"/>
+            <w:r>
+              <w:t xml:space="preserve"> </w:t>
+            </w:r>
+            <w:proofErr w:type="spellStart"/>
+            <w:r>
+              <w:t>migrate:fresh</w:t>
+            </w:r>
+            <w:proofErr w:type="spellEnd"/>
+          </w:p>
+        </w:tc>
+        <w:tc>
+          <w:tcPr>
+            <w:tcW w:w="4814" w:type="dxa"/>
+          </w:tcPr>
+          <w:p>
+            <w:r>
+              <w:t xml:space="preserve">Serve per ricreare da zero il </w:t>
+            </w:r>
+            <w:proofErr w:type="spellStart"/>
+            <w:r>
+              <w:t>db</w:t>
+            </w:r>
+            <w:proofErr w:type="spellEnd"/>
+            <w:r>
+              <w:t xml:space="preserve"> eliminando le tabelle precedenti</w:t>
             </w:r>
           </w:p>
         </w:tc>
@@ -687,19 +1358,42 @@
             <w:tcW w:w="4814" w:type="dxa"/>
           </w:tcPr>
           <w:p>
-            <w:r>
-              <w:t>php artisan db:seed</w:t>
-            </w:r>
-          </w:p>
-        </w:tc>
-        <w:tc>
-          <w:tcPr>
-            <w:tcW w:w="4814" w:type="dxa"/>
-          </w:tcPr>
-          <w:p>
-            <w:r>
-              <w:t>Serve per popolare la tabella col DatabaseSeeder.php</w:t>
-            </w:r>
+            <w:proofErr w:type="spellStart"/>
+            <w:r>
+              <w:t>php</w:t>
+            </w:r>
+            <w:proofErr w:type="spellEnd"/>
+            <w:r>
+              <w:t xml:space="preserve"> </w:t>
+            </w:r>
+            <w:proofErr w:type="spellStart"/>
+            <w:r>
+              <w:t>artisan</w:t>
+            </w:r>
+            <w:proofErr w:type="spellEnd"/>
+            <w:r>
+              <w:t xml:space="preserve"> </w:t>
+            </w:r>
+            <w:proofErr w:type="spellStart"/>
+            <w:r>
+              <w:t>db:seed</w:t>
+            </w:r>
+            <w:proofErr w:type="spellEnd"/>
+          </w:p>
+        </w:tc>
+        <w:tc>
+          <w:tcPr>
+            <w:tcW w:w="4814" w:type="dxa"/>
+          </w:tcPr>
+          <w:p>
+            <w:r>
+              <w:t xml:space="preserve">Serve per popolare la tabella col </w:t>
+            </w:r>
+            <w:proofErr w:type="spellStart"/>
+            <w:r>
+              <w:t>DatabaseSeeder.php</w:t>
+            </w:r>
+            <w:proofErr w:type="spellEnd"/>
           </w:p>
         </w:tc>
       </w:tr>
@@ -709,18 +1403,52 @@
             <w:tcW w:w="4814" w:type="dxa"/>
           </w:tcPr>
           <w:p>
-            <w:r>
-              <w:t>php artisan make:controller -r -m nomeClasseModel</w:t>
-            </w:r>
-          </w:p>
-        </w:tc>
-        <w:tc>
-          <w:tcPr>
-            <w:tcW w:w="4814" w:type="dxa"/>
-          </w:tcPr>
-          <w:p>
-            <w:r>
-              <w:t>Crea un controller. -r indica che è un resource controller con metodi CRUD e -m indica la classe del model alla quale è collegato.</w:t>
+            <w:proofErr w:type="spellStart"/>
+            <w:r>
+              <w:t>php</w:t>
+            </w:r>
+            <w:proofErr w:type="spellEnd"/>
+            <w:r>
+              <w:t xml:space="preserve"> </w:t>
+            </w:r>
+            <w:proofErr w:type="spellStart"/>
+            <w:r>
+              <w:t>artisan</w:t>
+            </w:r>
+            <w:proofErr w:type="spellEnd"/>
+            <w:r>
+              <w:t xml:space="preserve"> </w:t>
+            </w:r>
+            <w:proofErr w:type="spellStart"/>
+            <w:r>
+              <w:t>make:controller</w:t>
+            </w:r>
+            <w:proofErr w:type="spellEnd"/>
+            <w:r>
+              <w:t xml:space="preserve"> -r -m </w:t>
+            </w:r>
+            <w:proofErr w:type="spellStart"/>
+            <w:r>
+              <w:t>nomeClasseModel</w:t>
+            </w:r>
+            <w:proofErr w:type="spellEnd"/>
+          </w:p>
+        </w:tc>
+        <w:tc>
+          <w:tcPr>
+            <w:tcW w:w="4814" w:type="dxa"/>
+          </w:tcPr>
+          <w:p>
+            <w:r>
+              <w:t xml:space="preserve">Crea un controller. -r indica che è un </w:t>
+            </w:r>
+            <w:proofErr w:type="spellStart"/>
+            <w:r>
+              <w:t>resource</w:t>
+            </w:r>
+            <w:proofErr w:type="spellEnd"/>
+            <w:r>
+              <w:t xml:space="preserve"> controller con metodi CRUD e -m indica la classe del model alla quale è collegato.</w:t>
             </w:r>
           </w:p>
         </w:tc>
@@ -731,9 +1459,27 @@
             <w:tcW w:w="4814" w:type="dxa"/>
           </w:tcPr>
           <w:p>
-            <w:r>
-              <w:t>php artisan route:list</w:t>
-            </w:r>
+            <w:proofErr w:type="spellStart"/>
+            <w:r>
+              <w:t>php</w:t>
+            </w:r>
+            <w:proofErr w:type="spellEnd"/>
+            <w:r>
+              <w:t xml:space="preserve"> </w:t>
+            </w:r>
+            <w:proofErr w:type="spellStart"/>
+            <w:r>
+              <w:t>artisan</w:t>
+            </w:r>
+            <w:proofErr w:type="spellEnd"/>
+            <w:r>
+              <w:t xml:space="preserve"> </w:t>
+            </w:r>
+            <w:proofErr w:type="spellStart"/>
+            <w:r>
+              <w:t>route:list</w:t>
+            </w:r>
+            <w:proofErr w:type="spellEnd"/>
           </w:p>
         </w:tc>
         <w:tc>
@@ -753,9 +1499,27 @@
             <w:tcW w:w="4814" w:type="dxa"/>
           </w:tcPr>
           <w:p>
-            <w:r>
-              <w:t>php artisan vendor:publish</w:t>
-            </w:r>
+            <w:proofErr w:type="spellStart"/>
+            <w:r>
+              <w:t>php</w:t>
+            </w:r>
+            <w:proofErr w:type="spellEnd"/>
+            <w:r>
+              <w:t xml:space="preserve"> </w:t>
+            </w:r>
+            <w:proofErr w:type="spellStart"/>
+            <w:r>
+              <w:t>artisan</w:t>
+            </w:r>
+            <w:proofErr w:type="spellEnd"/>
+            <w:r>
+              <w:t xml:space="preserve"> </w:t>
+            </w:r>
+            <w:proofErr w:type="spellStart"/>
+            <w:r>
+              <w:t>vendor:publish</w:t>
+            </w:r>
+            <w:proofErr w:type="spellEnd"/>
           </w:p>
         </w:tc>
         <w:tc>
@@ -781,9 +1545,19 @@
             <w:tcW w:w="4814" w:type="dxa"/>
           </w:tcPr>
           <w:p>
-            <w:r>
-              <w:t>php artisan</w:t>
-            </w:r>
+            <w:proofErr w:type="spellStart"/>
+            <w:r>
+              <w:t>php</w:t>
+            </w:r>
+            <w:proofErr w:type="spellEnd"/>
+            <w:r>
+              <w:t xml:space="preserve"> </w:t>
+            </w:r>
+            <w:proofErr w:type="spellStart"/>
+            <w:r>
+              <w:t>artisan</w:t>
+            </w:r>
+            <w:proofErr w:type="spellEnd"/>
           </w:p>
         </w:tc>
         <w:tc>
@@ -840,8 +1614,21 @@
             <w:tcW w:w="4814" w:type="dxa"/>
           </w:tcPr>
           <w:p>
-            <w:r>
-              <w:t>tsc &lt;NomeFile&gt;</w:t>
+            <w:proofErr w:type="spellStart"/>
+            <w:r>
+              <w:t>tsc</w:t>
+            </w:r>
+            <w:proofErr w:type="spellEnd"/>
+            <w:r>
+              <w:t xml:space="preserve"> &lt;</w:t>
+            </w:r>
+            <w:proofErr w:type="spellStart"/>
+            <w:r>
+              <w:t>NomeFile</w:t>
+            </w:r>
+            <w:proofErr w:type="spellEnd"/>
+            <w:r>
+              <w:t>&gt;</w:t>
             </w:r>
           </w:p>
         </w:tc>
@@ -858,40 +1645,17 @@
                 <w:i/>
                 <w:iCs/>
               </w:rPr>
-              <w:t>.ts</w:t>
-            </w:r>
-          </w:p>
-        </w:tc>
-      </w:tr>
-      <w:tr>
-        <w:tc>
-          <w:tcPr>
-            <w:tcW w:w="4814" w:type="dxa"/>
-          </w:tcPr>
-          <w:p>
-            <w:r>
-              <w:t>tsc --watch &lt;NomeFile&gt;</w:t>
-            </w:r>
-          </w:p>
-        </w:tc>
-        <w:tc>
-          <w:tcPr>
-            <w:tcW w:w="4814" w:type="dxa"/>
-          </w:tcPr>
-          <w:p>
-            <w:r>
-              <w:t xml:space="preserve">Imposta il watch (compila automaticamente il file </w:t>
-            </w:r>
+              <w:t>.</w:t>
+            </w:r>
+            <w:proofErr w:type="spellStart"/>
             <w:r>
               <w:rPr>
                 <w:i/>
                 <w:iCs/>
               </w:rPr>
-              <w:t>.ts</w:t>
-            </w:r>
-            <w:r>
-              <w:t xml:space="preserve"> quando viene modificato, per uscire ctrl-C)</w:t>
-            </w:r>
+              <w:t>ts</w:t>
+            </w:r>
+            <w:proofErr w:type="spellEnd"/>
           </w:p>
         </w:tc>
       </w:tr>
@@ -901,9 +1665,97 @@
             <w:tcW w:w="4814" w:type="dxa"/>
           </w:tcPr>
           <w:p>
-            <w:r>
-              <w:t>tsc --init</w:t>
-            </w:r>
+            <w:proofErr w:type="spellStart"/>
+            <w:r>
+              <w:t>tsc</w:t>
+            </w:r>
+            <w:proofErr w:type="spellEnd"/>
+            <w:r>
+              <w:t xml:space="preserve"> --</w:t>
+            </w:r>
+            <w:proofErr w:type="spellStart"/>
+            <w:r>
+              <w:t>watch</w:t>
+            </w:r>
+            <w:proofErr w:type="spellEnd"/>
+            <w:r>
+              <w:t xml:space="preserve"> &lt;</w:t>
+            </w:r>
+            <w:proofErr w:type="spellStart"/>
+            <w:r>
+              <w:t>NomeFile</w:t>
+            </w:r>
+            <w:proofErr w:type="spellEnd"/>
+            <w:r>
+              <w:t>&gt;</w:t>
+            </w:r>
+          </w:p>
+        </w:tc>
+        <w:tc>
+          <w:tcPr>
+            <w:tcW w:w="4814" w:type="dxa"/>
+          </w:tcPr>
+          <w:p>
+            <w:r>
+              <w:t xml:space="preserve">Imposta il </w:t>
+            </w:r>
+            <w:proofErr w:type="spellStart"/>
+            <w:r>
+              <w:t>watch</w:t>
+            </w:r>
+            <w:proofErr w:type="spellEnd"/>
+            <w:r>
+              <w:t xml:space="preserve"> (compila automaticamente il file </w:t>
+            </w:r>
+            <w:r>
+              <w:rPr>
+                <w:i/>
+                <w:iCs/>
+              </w:rPr>
+              <w:t>.</w:t>
+            </w:r>
+            <w:proofErr w:type="spellStart"/>
+            <w:r>
+              <w:rPr>
+                <w:i/>
+                <w:iCs/>
+              </w:rPr>
+              <w:t>ts</w:t>
+            </w:r>
+            <w:proofErr w:type="spellEnd"/>
+            <w:r>
+              <w:t xml:space="preserve"> quando viene modificato, per uscire </w:t>
+            </w:r>
+            <w:proofErr w:type="spellStart"/>
+            <w:r>
+              <w:t>ctrl</w:t>
+            </w:r>
+            <w:proofErr w:type="spellEnd"/>
+            <w:r>
+              <w:t>-C)</w:t>
+            </w:r>
+          </w:p>
+        </w:tc>
+      </w:tr>
+      <w:tr>
+        <w:tc>
+          <w:tcPr>
+            <w:tcW w:w="4814" w:type="dxa"/>
+          </w:tcPr>
+          <w:p>
+            <w:proofErr w:type="spellStart"/>
+            <w:r>
+              <w:t>tsc</w:t>
+            </w:r>
+            <w:proofErr w:type="spellEnd"/>
+            <w:r>
+              <w:t xml:space="preserve"> --</w:t>
+            </w:r>
+            <w:proofErr w:type="spellStart"/>
+            <w:r>
+              <w:t>init</w:t>
+            </w:r>
+            <w:proofErr w:type="spellEnd"/>
           </w:p>
         </w:tc>
         <w:tc>
@@ -914,6 +1766,7 @@
             <w:r>
               <w:t xml:space="preserve">Crea un file </w:t>
             </w:r>
+            <w:proofErr w:type="spellStart"/>
             <w:r>
               <w:rPr>
                 <w:i/>
@@ -921,27 +1774,50 @@
               </w:rPr>
               <w:t>tsconfig.json</w:t>
             </w:r>
+            <w:proofErr w:type="spellEnd"/>
             <w:r>
               <w:t xml:space="preserve"> utile quando si devono mettere molte configurazioni</w:t>
             </w:r>
             <w:r>
-              <w:t xml:space="preserve"> per la traspilazione dei file </w:t>
+              <w:t xml:space="preserve"> per la </w:t>
+            </w:r>
+            <w:proofErr w:type="spellStart"/>
+            <w:r>
+              <w:t>traspilazione</w:t>
+            </w:r>
+            <w:proofErr w:type="spellEnd"/>
+            <w:r>
+              <w:t xml:space="preserve"> dei file </w:t>
             </w:r>
             <w:r>
               <w:rPr>
                 <w:i/>
                 <w:iCs/>
               </w:rPr>
-              <w:t>.ts</w:t>
-            </w:r>
+              <w:t>.</w:t>
+            </w:r>
+            <w:proofErr w:type="spellStart"/>
+            <w:r>
+              <w:rPr>
+                <w:i/>
+                <w:iCs/>
+              </w:rPr>
+              <w:t>ts</w:t>
+            </w:r>
+            <w:proofErr w:type="spellEnd"/>
             <w:r>
               <w:t xml:space="preserve"> (</w:t>
             </w:r>
+            <w:proofErr w:type="spellStart"/>
             <w:r>
               <w:t>a</w:t>
             </w:r>
             <w:r>
-              <w:t>utocompila)</w:t>
+              <w:t>utocompila</w:t>
+            </w:r>
+            <w:proofErr w:type="spellEnd"/>
+            <w:r>
+              <w:t>)</w:t>
             </w:r>
           </w:p>
         </w:tc>
@@ -952,8 +1828,13 @@
             <w:tcW w:w="4814" w:type="dxa"/>
           </w:tcPr>
           <w:p>
-            <w:r>
-              <w:t>node &lt;NomeFile.js&gt;</w:t>
+            <w:proofErr w:type="spellStart"/>
+            <w:r>
+              <w:t>node</w:t>
+            </w:r>
+            <w:proofErr w:type="spellEnd"/>
+            <w:r>
+              <w:t xml:space="preserve"> &lt;NomeFile.js&gt;</w:t>
             </w:r>
           </w:p>
         </w:tc>

</xml_diff>

<commit_message>
Ultima revisione relazione tesi
</commit_message>
<xml_diff>
--- a/Angular/ANGULAR-TYPESCRIPT-LARAGON.docx
+++ b/Angular/ANGULAR-TYPESCRIPT-LARAGON.docx
@@ -23,8 +23,18 @@
     </w:p>
     <w:p>
       <w:r>
-        <w:t xml:space="preserve">In un progetto Angular nel file </w:t>
-      </w:r>
+        <w:t xml:space="preserve">In un progetto </w:t>
+      </w:r>
+      <w:proofErr w:type="spellStart"/>
+      <w:r>
+        <w:t>Angular</w:t>
+      </w:r>
+      <w:proofErr w:type="spellEnd"/>
+      <w:r>
+        <w:t xml:space="preserve"> nel file </w:t>
+      </w:r>
+      <w:proofErr w:type="spellStart"/>
+      <w:proofErr w:type="gramStart"/>
       <w:r>
         <w:rPr>
           <w:i/>
@@ -32,6 +42,8 @@
         </w:rPr>
         <w:t>package.json</w:t>
       </w:r>
+      <w:proofErr w:type="spellEnd"/>
+      <w:proofErr w:type="gramEnd"/>
       <w:r>
         <w:t xml:space="preserve"> nella sezione delle dipendenze si possono vedere le versioni utilizzate</w:t>
       </w:r>
@@ -41,7 +53,15 @@
     </w:p>
     <w:p>
       <w:r>
-        <w:t>Le rotte sono gli indirizzi della pagina che cambiando mostrano contenuti diversi (Angular fa creare app SINGLE PAGE!).</w:t>
+        <w:t>Le rotte sono gli indirizzi della pagina che cambiando mostrano contenuti diversi (</w:t>
+      </w:r>
+      <w:proofErr w:type="spellStart"/>
+      <w:r>
+        <w:t>Angular</w:t>
+      </w:r>
+      <w:proofErr w:type="spellEnd"/>
+      <w:r>
+        <w:t xml:space="preserve"> fa creare app SINGLE PAGE!).</w:t>
       </w:r>
     </w:p>
     <w:p>
@@ -70,16 +90,24 @@
                 <w:lang w:val="en-US"/>
               </w:rPr>
             </w:pPr>
+            <w:proofErr w:type="spellStart"/>
             <w:r>
               <w:rPr>
                 <w:lang w:val="en-US"/>
               </w:rPr>
-              <w:t>npm install -g @angular/c</w:t>
-            </w:r>
+              <w:t>npm</w:t>
+            </w:r>
+            <w:proofErr w:type="spellEnd"/>
             <w:r>
               <w:rPr>
                 <w:lang w:val="en-US"/>
               </w:rPr>
+              <w:t xml:space="preserve"> install -g @angular/c</w:t>
+            </w:r>
+            <w:r>
+              <w:rPr>
+                <w:lang w:val="en-US"/>
+              </w:rPr>
               <w:t>li</w:t>
             </w:r>
           </w:p>
@@ -90,17 +118,35 @@
           </w:tcPr>
           <w:p>
             <w:r>
-              <w:t>Per installare angular</w:t>
-            </w:r>
-            <w:r>
-              <w:t xml:space="preserve"> CLI (Command Line Interface)</w:t>
+              <w:t xml:space="preserve">Per installare </w:t>
+            </w:r>
+            <w:proofErr w:type="spellStart"/>
+            <w:r>
+              <w:t>angular</w:t>
+            </w:r>
+            <w:proofErr w:type="spellEnd"/>
+            <w:r>
+              <w:t xml:space="preserve"> CLI (</w:t>
+            </w:r>
+            <w:proofErr w:type="spellStart"/>
+            <w:r>
+              <w:t>Command</w:t>
+            </w:r>
+            <w:proofErr w:type="spellEnd"/>
+            <w:r>
+              <w:t xml:space="preserve"> Line Interface)</w:t>
             </w:r>
             <w:r>
               <w:t xml:space="preserve"> per</w:t>
             </w:r>
             <w:r>
-              <w:t xml:space="preserve"> creare facilmente progetti Angular</w:t>
-            </w:r>
+              <w:t xml:space="preserve"> creare facilmente progetti </w:t>
+            </w:r>
+            <w:proofErr w:type="spellStart"/>
+            <w:r>
+              <w:t>Angular</w:t>
+            </w:r>
+            <w:proofErr w:type="spellEnd"/>
             <w:r>
               <w:t>. NPM è un gestore di pacchetti per javascript</w:t>
             </w:r>
@@ -113,9 +159,19 @@
             <w:tcW w:w="4814" w:type="dxa"/>
           </w:tcPr>
           <w:p>
-            <w:r>
-              <w:t>ng version</w:t>
-            </w:r>
+            <w:proofErr w:type="spellStart"/>
+            <w:r>
+              <w:t>ng</w:t>
+            </w:r>
+            <w:proofErr w:type="spellEnd"/>
+            <w:r>
+              <w:t xml:space="preserve"> </w:t>
+            </w:r>
+            <w:proofErr w:type="spellStart"/>
+            <w:r>
+              <w:t>version</w:t>
+            </w:r>
+            <w:proofErr w:type="spellEnd"/>
           </w:p>
         </w:tc>
         <w:tc>
@@ -135,19 +191,37 @@
             <w:tcW w:w="4814" w:type="dxa"/>
           </w:tcPr>
           <w:p>
-            <w:r>
-              <w:t>ng new &lt;NomeApplicazione&gt;</w:t>
-            </w:r>
-          </w:p>
-        </w:tc>
-        <w:tc>
-          <w:tcPr>
-            <w:tcW w:w="4814" w:type="dxa"/>
-          </w:tcPr>
-          <w:p>
-            <w:r>
-              <w:t>Crea nuova applicazione Angular</w:t>
-            </w:r>
+            <w:proofErr w:type="spellStart"/>
+            <w:r>
+              <w:t>ng</w:t>
+            </w:r>
+            <w:proofErr w:type="spellEnd"/>
+            <w:r>
+              <w:t xml:space="preserve"> new &lt;</w:t>
+            </w:r>
+            <w:proofErr w:type="spellStart"/>
+            <w:r>
+              <w:t>NomeApplicazione</w:t>
+            </w:r>
+            <w:proofErr w:type="spellEnd"/>
+            <w:r>
+              <w:t>&gt;</w:t>
+            </w:r>
+          </w:p>
+        </w:tc>
+        <w:tc>
+          <w:tcPr>
+            <w:tcW w:w="4814" w:type="dxa"/>
+          </w:tcPr>
+          <w:p>
+            <w:r>
+              <w:t xml:space="preserve">Crea nuova applicazione </w:t>
+            </w:r>
+            <w:proofErr w:type="spellStart"/>
+            <w:r>
+              <w:t>Angular</w:t>
+            </w:r>
+            <w:proofErr w:type="spellEnd"/>
             <w:r>
               <w:t>. Di base crea una pagina con indicazioni ed informazioni utili (</w:t>
             </w:r>
@@ -173,18 +247,39 @@
             <w:tcW w:w="4814" w:type="dxa"/>
           </w:tcPr>
           <w:p>
-            <w:r>
-              <w:t>ng serve</w:t>
-            </w:r>
-          </w:p>
-        </w:tc>
-        <w:tc>
-          <w:tcPr>
-            <w:tcW w:w="4814" w:type="dxa"/>
-          </w:tcPr>
-          <w:p>
-            <w:r>
-              <w:t>Lancia il web server di default di Angular (da chiamare nella cartella di un progetto Angular. Una volta partita potete controllare su localhost:4200. Se si salva il codice si vede l'app aggiornata sul browser).</w:t>
+            <w:proofErr w:type="spellStart"/>
+            <w:r>
+              <w:t>ng</w:t>
+            </w:r>
+            <w:proofErr w:type="spellEnd"/>
+            <w:r>
+              <w:t xml:space="preserve"> serve</w:t>
+            </w:r>
+          </w:p>
+        </w:tc>
+        <w:tc>
+          <w:tcPr>
+            <w:tcW w:w="4814" w:type="dxa"/>
+          </w:tcPr>
+          <w:p>
+            <w:r>
+              <w:t xml:space="preserve">Lancia il web server di default di </w:t>
+            </w:r>
+            <w:proofErr w:type="spellStart"/>
+            <w:r>
+              <w:t>Angular</w:t>
+            </w:r>
+            <w:proofErr w:type="spellEnd"/>
+            <w:r>
+              <w:t xml:space="preserve"> (da chiamare nella cartella di un progetto </w:t>
+            </w:r>
+            <w:proofErr w:type="spellStart"/>
+            <w:r>
+              <w:t>Angular</w:t>
+            </w:r>
+            <w:proofErr w:type="spellEnd"/>
+            <w:r>
+              <w:t>. Una volta partita potete controllare su localhost:4200. Se si salva il codice si vede l'app aggiornata sul browser).</w:t>
             </w:r>
           </w:p>
         </w:tc>
@@ -195,8 +290,13 @@
             <w:tcW w:w="4814" w:type="dxa"/>
           </w:tcPr>
           <w:p>
-            <w:r>
-              <w:t xml:space="preserve">ng generate </w:t>
+            <w:proofErr w:type="spellStart"/>
+            <w:r>
+              <w:t>ng</w:t>
+            </w:r>
+            <w:proofErr w:type="spellEnd"/>
+            <w:r>
+              <w:t xml:space="preserve"> generate </w:t>
             </w:r>
             <w:r>
               <w:t>[</w:t>
@@ -231,9 +331,11 @@
             <w:r>
               <w:t xml:space="preserve"> </w:t>
             </w:r>
+            <w:proofErr w:type="spellStart"/>
             <w:r>
               <w:t>module</w:t>
             </w:r>
+            <w:proofErr w:type="spellEnd"/>
             <w:r>
               <w:t xml:space="preserve"> | service</w:t>
             </w:r>
@@ -241,11 +343,16 @@
               <w:t>]</w:t>
             </w:r>
             <w:r>
-              <w:t xml:space="preserve"> nome</w:t>
+              <w:t xml:space="preserve"> </w:t>
+            </w:r>
+            <w:proofErr w:type="spellStart"/>
+            <w:r>
+              <w:t>nome</w:t>
             </w:r>
             <w:r>
               <w:t>Elemento</w:t>
             </w:r>
+            <w:proofErr w:type="spellEnd"/>
           </w:p>
         </w:tc>
         <w:tc>
@@ -266,13 +373,26 @@
               <w:t xml:space="preserve"> (Se pipe aggiunge ‘Pipe’ alla fine del nome</w:t>
             </w:r>
             <w:r>
-              <w:t xml:space="preserve"> del file creato. Nel caso di un module</w:t>
-            </w:r>
+              <w:t xml:space="preserve"> del file creato. Nel caso di un </w:t>
+            </w:r>
+            <w:proofErr w:type="spellStart"/>
+            <w:r>
+              <w:t>module</w:t>
+            </w:r>
+            <w:proofErr w:type="spellEnd"/>
             <w:r>
               <w:t xml:space="preserve"> o service</w:t>
             </w:r>
             <w:r>
-              <w:t xml:space="preserve"> se si mette alla fine --flat crea un singolo file e non l’intera cartella</w:t>
+              <w:t xml:space="preserve"> se si mette alla fine --</w:t>
+            </w:r>
+            <w:proofErr w:type="spellStart"/>
+            <w:r>
+              <w:t>flat</w:t>
+            </w:r>
+            <w:proofErr w:type="spellEnd"/>
+            <w:r>
+              <w:t xml:space="preserve"> crea un singolo file e non l’intera cartella</w:t>
             </w:r>
             <w:r>
               <w:t xml:space="preserve"> e il nome ha incluso “Module” alla fine</w:t>
@@ -288,8 +408,33 @@
                 <w:i/>
                 <w:iCs/>
               </w:rPr>
-              <w:t>–module=nomeModulo.module</w:t>
-            </w:r>
+              <w:t>–</w:t>
+            </w:r>
+            <w:proofErr w:type="spellStart"/>
+            <w:r>
+              <w:rPr>
+                <w:i/>
+                <w:iCs/>
+              </w:rPr>
+              <w:t>module</w:t>
+            </w:r>
+            <w:proofErr w:type="spellEnd"/>
+            <w:r>
+              <w:rPr>
+                <w:i/>
+                <w:iCs/>
+              </w:rPr>
+              <w:t>=</w:t>
+            </w:r>
+            <w:proofErr w:type="spellStart"/>
+            <w:r>
+              <w:rPr>
+                <w:i/>
+                <w:iCs/>
+              </w:rPr>
+              <w:t>nomeModulo.module</w:t>
+            </w:r>
+            <w:proofErr w:type="spellEnd"/>
           </w:p>
         </w:tc>
       </w:tr>
@@ -308,7 +453,21 @@
               <w:rPr>
                 <w:lang w:val="en-US"/>
               </w:rPr>
-              <w:t>ng add @fortawesome/angular-fontawesome@&lt;version&gt;</w:t>
+              <w:t xml:space="preserve">ng </w:t>
+            </w:r>
+            <w:proofErr w:type="gramStart"/>
+            <w:r>
+              <w:rPr>
+                <w:lang w:val="en-US"/>
+              </w:rPr>
+              <w:t>add</w:t>
+            </w:r>
+            <w:proofErr w:type="gramEnd"/>
+            <w:r>
+              <w:rPr>
+                <w:lang w:val="en-US"/>
+              </w:rPr>
+              <w:t xml:space="preserve"> @fortawesome/angular-fontawesome@&lt;version&gt;</w:t>
             </w:r>
           </w:p>
         </w:tc>
@@ -330,11 +489,16 @@
               <w:t>ont</w:t>
             </w:r>
             <w:r>
-              <w:t xml:space="preserve"> A</w:t>
+              <w:t xml:space="preserve"> </w:t>
+            </w:r>
+            <w:proofErr w:type="spellStart"/>
+            <w:r>
+              <w:t>A</w:t>
             </w:r>
             <w:r>
               <w:t>wesome</w:t>
             </w:r>
+            <w:proofErr w:type="spellEnd"/>
             <w:r>
               <w:t xml:space="preserve">. Per la versione e info varie guardare: </w:t>
             </w:r>
@@ -353,15 +517,36 @@
     <w:p/>
     <w:p>
       <w:r>
-        <w:t xml:space="preserve">I file </w:t>
-      </w:r>
-      <w:r>
-        <w:rPr>
-          <w:i/>
-          <w:iCs/>
-        </w:rPr>
-        <w:t>.spec.ts</w:t>
-      </w:r>
+        <w:t xml:space="preserve">I </w:t>
+      </w:r>
+      <w:proofErr w:type="gramStart"/>
+      <w:r>
+        <w:t xml:space="preserve">file </w:t>
+      </w:r>
+      <w:r>
+        <w:rPr>
+          <w:i/>
+          <w:iCs/>
+        </w:rPr>
+        <w:t>.</w:t>
+      </w:r>
+      <w:proofErr w:type="spellStart"/>
+      <w:r>
+        <w:rPr>
+          <w:i/>
+          <w:iCs/>
+        </w:rPr>
+        <w:t>spec</w:t>
+      </w:r>
+      <w:proofErr w:type="gramEnd"/>
+      <w:r>
+        <w:rPr>
+          <w:i/>
+          <w:iCs/>
+        </w:rPr>
+        <w:t>.ts</w:t>
+      </w:r>
+      <w:proofErr w:type="spellEnd"/>
       <w:r>
         <w:t xml:space="preserve"> sono </w:t>
       </w:r>
@@ -370,14 +555,16 @@
       </w:r>
     </w:p>
     <w:p>
-      <w:pPr>
-        <w:rPr>
-          <w:i/>
-          <w:iCs/>
-        </w:rPr>
-      </w:pPr>
-      <w:r>
-        <w:t>Nella console del browser posso scrivere codice javascript (ad esempio creare un array di oggetti e ciclarlo mostrandolo a schermo)</w:t>
+      <w:r>
+        <w:t xml:space="preserve">Nella console del browser posso scrivere codice javascript (ad esempio creare un array di oggetti e </w:t>
+      </w:r>
+      <w:proofErr w:type="spellStart"/>
+      <w:r>
+        <w:t>ciclarlo</w:t>
+      </w:r>
+      <w:proofErr w:type="spellEnd"/>
+      <w:r>
+        <w:t xml:space="preserve"> mostrandolo a schermo)</w:t>
       </w:r>
       <w:r>
         <w:t xml:space="preserve"> con:</w:t>
@@ -385,12 +572,57 @@
       <w:r>
         <w:tab/>
       </w:r>
-      <w:r>
-        <w:rPr>
-          <w:i/>
-          <w:iCs/>
-        </w:rPr>
-        <w:t>for(let item of array) console.log(item)</w:t>
+      <w:proofErr w:type="gramStart"/>
+      <w:r>
+        <w:rPr>
+          <w:i/>
+          <w:iCs/>
+        </w:rPr>
+        <w:t>for(</w:t>
+      </w:r>
+      <w:proofErr w:type="spellStart"/>
+      <w:proofErr w:type="gramEnd"/>
+      <w:r>
+        <w:rPr>
+          <w:i/>
+          <w:iCs/>
+        </w:rPr>
+        <w:t>let</w:t>
+      </w:r>
+      <w:proofErr w:type="spellEnd"/>
+      <w:r>
+        <w:rPr>
+          <w:i/>
+          <w:iCs/>
+        </w:rPr>
+        <w:t xml:space="preserve"> item of array) console.log(item)</w:t>
+      </w:r>
+      <w:r>
+        <w:t>.</w:t>
+      </w:r>
+    </w:p>
+    <w:p>
+      <w:r>
+        <w:t xml:space="preserve">Informazioni riguardo a </w:t>
+      </w:r>
+      <w:proofErr w:type="spellStart"/>
+      <w:r>
+        <w:t>Json</w:t>
+      </w:r>
+      <w:proofErr w:type="spellEnd"/>
+      <w:r>
+        <w:t xml:space="preserve"> Web Token su </w:t>
+      </w:r>
+      <w:hyperlink r:id="rId5" w:history="1">
+        <w:r>
+          <w:rPr>
+            <w:rStyle w:val="Collegamentoipertestuale"/>
+          </w:rPr>
+          <w:t>https://jwt.io/introduction</w:t>
+        </w:r>
+      </w:hyperlink>
+      <w:r>
+        <w:t>.</w:t>
       </w:r>
     </w:p>
     <w:p/>
@@ -410,6 +642,7 @@
       <w:r>
         <w:t xml:space="preserve">È un ambiente di sviluppo. Una volta partito se si va su </w:t>
       </w:r>
+      <w:proofErr w:type="spellStart"/>
       <w:r>
         <w:rPr>
           <w:i/>
@@ -417,6 +650,7 @@
         </w:rPr>
         <w:t>localhost</w:t>
       </w:r>
+      <w:proofErr w:type="spellEnd"/>
       <w:r>
         <w:t xml:space="preserve"> </w:t>
       </w:r>
@@ -430,13 +664,29 @@
         <w:t xml:space="preserve"> Su </w:t>
       </w:r>
       <w:r>
-        <w:t xml:space="preserve">“Database” viene aperto Heidisql. In “Root” si accede alla cartella che contiene i file a cui si può accedere dal server. </w:t>
+        <w:t xml:space="preserve">“Database” viene aperto </w:t>
+      </w:r>
+      <w:proofErr w:type="spellStart"/>
+      <w:r>
+        <w:t>Heidisql</w:t>
+      </w:r>
+      <w:proofErr w:type="spellEnd"/>
+      <w:r>
+        <w:t xml:space="preserve">. In “Root” si accede alla cartella che contiene i file a cui si può accedere dal server. </w:t>
       </w:r>
       <w:r>
         <w:t>È</w:t>
       </w:r>
       <w:r>
-        <w:t xml:space="preserve"> dotato di un web server php interno.</w:t>
+        <w:t xml:space="preserve"> dotato di un web server </w:t>
+      </w:r>
+      <w:proofErr w:type="spellStart"/>
+      <w:r>
+        <w:t>php</w:t>
+      </w:r>
+      <w:proofErr w:type="spellEnd"/>
+      <w:r>
+        <w:t xml:space="preserve"> interno.</w:t>
       </w:r>
       <w:r>
         <w:t xml:space="preserve"> Su “Terminale” si apre un terminale coi comandi di Linux.</w:t>
@@ -444,21 +694,76 @@
     </w:p>
     <w:p>
       <w:r>
-        <w:t>In “Menu/creazione veloce/laravel” è possibile creare un progetto Laravel</w:t>
-      </w:r>
+        <w:t>In “Menu/creazione veloce/</w:t>
+      </w:r>
+      <w:proofErr w:type="spellStart"/>
+      <w:r>
+        <w:t>laravel</w:t>
+      </w:r>
+      <w:proofErr w:type="spellEnd"/>
+      <w:r>
+        <w:t xml:space="preserve">” è possibile creare un progetto </w:t>
+      </w:r>
+      <w:proofErr w:type="spellStart"/>
+      <w:r>
+        <w:t>Laravel</w:t>
+      </w:r>
+      <w:proofErr w:type="spellEnd"/>
       <w:r>
         <w:t xml:space="preserve"> (verrà messo nella cartella di “Root”).</w:t>
       </w:r>
       <w:r>
         <w:t xml:space="preserve"> Oppure lo si può creare da terminale col comando “</w:t>
       </w:r>
-      <w:r>
-        <w:rPr>
-          <w:i/>
-          <w:iCs/>
-        </w:rPr>
-        <w:t xml:space="preserve">composer create-project laravel/laravel </w:t>
-      </w:r>
+      <w:proofErr w:type="spellStart"/>
+      <w:r>
+        <w:rPr>
+          <w:i/>
+          <w:iCs/>
+        </w:rPr>
+        <w:t>composer</w:t>
+      </w:r>
+      <w:proofErr w:type="spellEnd"/>
+      <w:r>
+        <w:rPr>
+          <w:i/>
+          <w:iCs/>
+        </w:rPr>
+        <w:t xml:space="preserve"> create-project </w:t>
+      </w:r>
+      <w:proofErr w:type="spellStart"/>
+      <w:r>
+        <w:rPr>
+          <w:i/>
+          <w:iCs/>
+        </w:rPr>
+        <w:t>laravel</w:t>
+      </w:r>
+      <w:proofErr w:type="spellEnd"/>
+      <w:r>
+        <w:rPr>
+          <w:i/>
+          <w:iCs/>
+        </w:rPr>
+        <w:t>/</w:t>
+      </w:r>
+      <w:proofErr w:type="spellStart"/>
+      <w:r>
+        <w:rPr>
+          <w:i/>
+          <w:iCs/>
+        </w:rPr>
+        <w:t>laravel</w:t>
+      </w:r>
+      <w:proofErr w:type="spellEnd"/>
+      <w:r>
+        <w:rPr>
+          <w:i/>
+          <w:iCs/>
+        </w:rPr>
+        <w:t xml:space="preserve"> </w:t>
+      </w:r>
+      <w:proofErr w:type="spellStart"/>
       <w:r>
         <w:rPr>
           <w:i/>
@@ -466,6 +771,7 @@
         </w:rPr>
         <w:t>nomeProgetto</w:t>
       </w:r>
+      <w:proofErr w:type="spellEnd"/>
       <w:r>
         <w:t>”.</w:t>
       </w:r>
@@ -478,18 +784,59 @@
       <w:r>
         <w:t>il comando “</w:t>
       </w:r>
-      <w:r>
-        <w:rPr>
-          <w:i/>
-          <w:iCs/>
-        </w:rPr>
-        <w:t>php artisan serve</w:t>
-      </w:r>
-      <w:r>
-        <w:t>” si fa partire il progetto sul server di php all’indirizzo indicato (sennò si può usare il server Apache su localhost:8000</w:t>
-      </w:r>
-      <w:r>
-        <w:t>. Avviare prima tutto su Laragon!!!</w:t>
+      <w:proofErr w:type="spellStart"/>
+      <w:r>
+        <w:rPr>
+          <w:i/>
+          <w:iCs/>
+        </w:rPr>
+        <w:t>php</w:t>
+      </w:r>
+      <w:proofErr w:type="spellEnd"/>
+      <w:r>
+        <w:rPr>
+          <w:i/>
+          <w:iCs/>
+        </w:rPr>
+        <w:t xml:space="preserve"> </w:t>
+      </w:r>
+      <w:proofErr w:type="spellStart"/>
+      <w:r>
+        <w:rPr>
+          <w:i/>
+          <w:iCs/>
+        </w:rPr>
+        <w:t>artisan</w:t>
+      </w:r>
+      <w:proofErr w:type="spellEnd"/>
+      <w:r>
+        <w:rPr>
+          <w:i/>
+          <w:iCs/>
+        </w:rPr>
+        <w:t xml:space="preserve"> serve</w:t>
+      </w:r>
+      <w:r>
+        <w:t xml:space="preserve">” si fa partire il progetto sul server di </w:t>
+      </w:r>
+      <w:proofErr w:type="spellStart"/>
+      <w:r>
+        <w:t>php</w:t>
+      </w:r>
+      <w:proofErr w:type="spellEnd"/>
+      <w:r>
+        <w:t xml:space="preserve"> all’indirizzo indicato (sennò si può usare il server Apache su localhost:8000</w:t>
+      </w:r>
+      <w:r>
+        <w:t xml:space="preserve">. Avviare prima tutto su </w:t>
+      </w:r>
+      <w:proofErr w:type="spellStart"/>
+      <w:r>
+        <w:t>Laragon</w:t>
+      </w:r>
+      <w:proofErr w:type="spellEnd"/>
+      <w:r>
+        <w:t>!!!</w:t>
       </w:r>
       <w:r>
         <w:t>).</w:t>
@@ -497,10 +844,22 @@
     </w:p>
     <w:p>
       <w:r>
-        <w:t>In “Menu/Apache/sites-enabled” si può trovare l’opzi</w:t>
-      </w:r>
-      <w:r>
-        <w:t>one relativa al proprio progetto che se cliccata mostra alcune impostazioni di esso e nell’attributo S</w:t>
+        <w:t>In “Menu/Apache/</w:t>
+      </w:r>
+      <w:proofErr w:type="spellStart"/>
+      <w:r>
+        <w:t>sites-enabled</w:t>
+      </w:r>
+      <w:proofErr w:type="spellEnd"/>
+      <w:r>
+        <w:t>” si può trovare l’opzi</w:t>
+      </w:r>
+      <w:r>
+        <w:t xml:space="preserve">one relativa al proprio progetto che se cliccata mostra alcune impostazioni di esso e nell’attributo </w:t>
+      </w:r>
+      <w:proofErr w:type="spellStart"/>
+      <w:r>
+        <w:t>S</w:t>
       </w:r>
       <w:r>
         <w:rPr>
@@ -509,11 +868,28 @@
         </w:rPr>
         <w:t>erverName</w:t>
       </w:r>
+      <w:proofErr w:type="spellEnd"/>
       <w:r>
         <w:t xml:space="preserve"> si può vedere il nome alternativo per accedere al programma dal browser</w:t>
       </w:r>
       <w:r>
-        <w:t xml:space="preserve"> e con l’url serverName.test si accede al progetto.</w:t>
+        <w:t xml:space="preserve"> e con </w:t>
+      </w:r>
+      <w:proofErr w:type="spellStart"/>
+      <w:r>
+        <w:t>l’url</w:t>
+      </w:r>
+      <w:proofErr w:type="spellEnd"/>
+      <w:r>
+        <w:t xml:space="preserve"> </w:t>
+      </w:r>
+      <w:proofErr w:type="spellStart"/>
+      <w:r>
+        <w:t>serverName.test</w:t>
+      </w:r>
+      <w:proofErr w:type="spellEnd"/>
+      <w:r>
+        <w:t xml:space="preserve"> si accede al progetto.</w:t>
       </w:r>
     </w:p>
     <w:p>
@@ -526,20 +902,82 @@
       <w:r>
         <w:t>el terminale col comando “</w:t>
       </w:r>
-      <w:r>
-        <w:rPr>
-          <w:i/>
-          <w:iCs/>
-        </w:rPr>
-        <w:t>mysql -u nomeUtenteMySql -p”</w:t>
-      </w:r>
-      <w:r>
-        <w:t xml:space="preserve"> (-p solo se si ha una password) chiederà la password per connettersi a mysql e da là si potrà creare il db.</w:t>
+      <w:proofErr w:type="spellStart"/>
+      <w:r>
+        <w:rPr>
+          <w:i/>
+          <w:iCs/>
+        </w:rPr>
+        <w:t>mysql</w:t>
+      </w:r>
+      <w:proofErr w:type="spellEnd"/>
+      <w:r>
+        <w:rPr>
+          <w:i/>
+          <w:iCs/>
+        </w:rPr>
+        <w:t xml:space="preserve"> -u </w:t>
+      </w:r>
+      <w:proofErr w:type="spellStart"/>
+      <w:r>
+        <w:rPr>
+          <w:i/>
+          <w:iCs/>
+        </w:rPr>
+        <w:t>nomeUtenteMySql</w:t>
+      </w:r>
+      <w:proofErr w:type="spellEnd"/>
+      <w:r>
+        <w:rPr>
+          <w:i/>
+          <w:iCs/>
+        </w:rPr>
+        <w:t xml:space="preserve"> -p”</w:t>
+      </w:r>
+      <w:r>
+        <w:t xml:space="preserve"> (-p solo se si ha una password) chiederà la password per connettersi a </w:t>
+      </w:r>
+      <w:proofErr w:type="spellStart"/>
+      <w:r>
+        <w:t>mysql</w:t>
+      </w:r>
+      <w:proofErr w:type="spellEnd"/>
+      <w:r>
+        <w:t xml:space="preserve"> e da là si potrà creare il </w:t>
+      </w:r>
+      <w:proofErr w:type="spellStart"/>
+      <w:r>
+        <w:t>db</w:t>
+      </w:r>
+      <w:proofErr w:type="spellEnd"/>
+      <w:r>
+        <w:t>.</w:t>
       </w:r>
     </w:p>
     <w:p>
       <w:r>
-        <w:t>Nel file .env del progetto bisogna inserire i dati del db e dell’user</w:t>
+        <w:t xml:space="preserve">Nel </w:t>
+      </w:r>
+      <w:proofErr w:type="gramStart"/>
+      <w:r>
+        <w:t>file .</w:t>
+      </w:r>
+      <w:proofErr w:type="spellStart"/>
+      <w:r>
+        <w:t>env</w:t>
+      </w:r>
+      <w:proofErr w:type="spellEnd"/>
+      <w:proofErr w:type="gramEnd"/>
+      <w:r>
+        <w:t xml:space="preserve"> del progetto bisogna inserire i dati del </w:t>
+      </w:r>
+      <w:proofErr w:type="spellStart"/>
+      <w:r>
+        <w:t>db</w:t>
+      </w:r>
+      <w:proofErr w:type="spellEnd"/>
+      <w:r>
+        <w:t xml:space="preserve"> e dell’user</w:t>
       </w:r>
       <w:r>
         <w:t xml:space="preserve"> di MySql</w:t>
@@ -550,27 +988,126 @@
     </w:p>
     <w:p>
       <w:r>
-        <w:t>Per l’autenticazione in database/seeders/DatabaseSeeder.php si è decommentato il codice in run</w:t>
-      </w:r>
-      <w:r>
-        <w:t>()</w:t>
-      </w:r>
-      <w:r>
-        <w:t xml:space="preserve"> per poter popolare il db con 10 utenti a caso (col comando </w:t>
-      </w:r>
-      <w:r>
-        <w:rPr>
-          <w:i/>
-          <w:iCs/>
-        </w:rPr>
-        <w:t>php artisan db:seed</w:t>
-      </w:r>
-      <w:r>
-        <w:t xml:space="preserve"> si fa partire il comando per popolare il db con 10 utenti).</w:t>
-      </w:r>
-      <w:r>
-        <w:t xml:space="preserve"> In config/app.php alla voce </w:t>
-      </w:r>
+        <w:t>Per l’autenticazione in database/</w:t>
+      </w:r>
+      <w:proofErr w:type="spellStart"/>
+      <w:r>
+        <w:t>seeders</w:t>
+      </w:r>
+      <w:proofErr w:type="spellEnd"/>
+      <w:r>
+        <w:t>/</w:t>
+      </w:r>
+      <w:proofErr w:type="spellStart"/>
+      <w:r>
+        <w:t>DatabaseSeeder.php</w:t>
+      </w:r>
+      <w:proofErr w:type="spellEnd"/>
+      <w:r>
+        <w:t xml:space="preserve"> si è </w:t>
+      </w:r>
+      <w:proofErr w:type="spellStart"/>
+      <w:r>
+        <w:t>decommentato</w:t>
+      </w:r>
+      <w:proofErr w:type="spellEnd"/>
+      <w:r>
+        <w:t xml:space="preserve"> il codice in </w:t>
+      </w:r>
+      <w:proofErr w:type="gramStart"/>
+      <w:r>
+        <w:t>run</w:t>
+      </w:r>
+      <w:r>
+        <w:t>(</w:t>
+      </w:r>
+      <w:proofErr w:type="gramEnd"/>
+      <w:r>
+        <w:t>)</w:t>
+      </w:r>
+      <w:r>
+        <w:t xml:space="preserve"> per poter popolare il </w:t>
+      </w:r>
+      <w:proofErr w:type="spellStart"/>
+      <w:r>
+        <w:t>db</w:t>
+      </w:r>
+      <w:proofErr w:type="spellEnd"/>
+      <w:r>
+        <w:t xml:space="preserve"> con 10 utenti a caso (col comando </w:t>
+      </w:r>
+      <w:proofErr w:type="spellStart"/>
+      <w:r>
+        <w:rPr>
+          <w:i/>
+          <w:iCs/>
+        </w:rPr>
+        <w:t>php</w:t>
+      </w:r>
+      <w:proofErr w:type="spellEnd"/>
+      <w:r>
+        <w:rPr>
+          <w:i/>
+          <w:iCs/>
+        </w:rPr>
+        <w:t xml:space="preserve"> </w:t>
+      </w:r>
+      <w:proofErr w:type="spellStart"/>
+      <w:r>
+        <w:rPr>
+          <w:i/>
+          <w:iCs/>
+        </w:rPr>
+        <w:t>artisan</w:t>
+      </w:r>
+      <w:proofErr w:type="spellEnd"/>
+      <w:r>
+        <w:rPr>
+          <w:i/>
+          <w:iCs/>
+        </w:rPr>
+        <w:t xml:space="preserve"> </w:t>
+      </w:r>
+      <w:proofErr w:type="spellStart"/>
+      <w:r>
+        <w:rPr>
+          <w:i/>
+          <w:iCs/>
+        </w:rPr>
+        <w:t>db:seed</w:t>
+      </w:r>
+      <w:proofErr w:type="spellEnd"/>
+      <w:r>
+        <w:t xml:space="preserve"> si fa partire il comando per popolare il </w:t>
+      </w:r>
+      <w:proofErr w:type="spellStart"/>
+      <w:r>
+        <w:t>db</w:t>
+      </w:r>
+      <w:proofErr w:type="spellEnd"/>
+      <w:r>
+        <w:t xml:space="preserve"> con 10 utenti).</w:t>
+      </w:r>
+      <w:r>
+        <w:t xml:space="preserve"> In </w:t>
+      </w:r>
+      <w:proofErr w:type="spellStart"/>
+      <w:r>
+        <w:t>config</w:t>
+      </w:r>
+      <w:proofErr w:type="spellEnd"/>
+      <w:r>
+        <w:t>/</w:t>
+      </w:r>
+      <w:proofErr w:type="spellStart"/>
+      <w:r>
+        <w:t>app.php</w:t>
+      </w:r>
+      <w:proofErr w:type="spellEnd"/>
+      <w:r>
+        <w:t xml:space="preserve"> alla voce </w:t>
+      </w:r>
+      <w:proofErr w:type="spellStart"/>
       <w:r>
         <w:rPr>
           <w:i/>
@@ -578,21 +1115,54 @@
         </w:rPr>
         <w:t>faker_locale</w:t>
       </w:r>
+      <w:proofErr w:type="spellEnd"/>
       <w:r>
         <w:t xml:space="preserve"> si sceglie la lingua degli utenti fittizi creati.</w:t>
       </w:r>
     </w:p>
     <w:p>
       <w:r>
-        <w:t>In config/cors.php si trovano le configurazioni per le chiamate</w:t>
-      </w:r>
-      <w:r>
-        <w:t xml:space="preserve"> a server differenti (se si chiama sé stessi va bene, sennò bisogna controllare i permessi nel cors).</w:t>
+        <w:t xml:space="preserve">In </w:t>
+      </w:r>
+      <w:proofErr w:type="spellStart"/>
+      <w:r>
+        <w:t>config</w:t>
+      </w:r>
+      <w:proofErr w:type="spellEnd"/>
+      <w:r>
+        <w:t>/</w:t>
+      </w:r>
+      <w:proofErr w:type="spellStart"/>
+      <w:r>
+        <w:t>cors.php</w:t>
+      </w:r>
+      <w:proofErr w:type="spellEnd"/>
+      <w:r>
+        <w:t xml:space="preserve"> si trovano le configurazioni per le chiamate</w:t>
+      </w:r>
+      <w:r>
+        <w:t xml:space="preserve"> a server differenti (se si chiama sé stessi va bene, sennò bisogna controllare i permessi nel </w:t>
+      </w:r>
+      <w:proofErr w:type="spellStart"/>
+      <w:r>
+        <w:t>cors</w:t>
+      </w:r>
+      <w:proofErr w:type="spellEnd"/>
+      <w:r>
+        <w:t>).</w:t>
       </w:r>
     </w:p>
     <w:p>
       <w:r>
-        <w:t>Comandi terminale laragon:</w:t>
+        <w:t xml:space="preserve">Comandi terminale </w:t>
+      </w:r>
+      <w:proofErr w:type="spellStart"/>
+      <w:r>
+        <w:t>laragon</w:t>
+      </w:r>
+      <w:proofErr w:type="spellEnd"/>
+      <w:r>
+        <w:t>:</w:t>
       </w:r>
     </w:p>
     <w:tbl>
@@ -616,12 +1186,56 @@
                 <w:lang w:val="en-US"/>
               </w:rPr>
             </w:pPr>
+            <w:proofErr w:type="gramStart"/>
             <w:r>
               <w:rPr>
                 <w:lang w:val="en-US"/>
               </w:rPr>
-              <w:t>composer create-project laravel/laravel nomeProgetto</w:t>
-            </w:r>
+              <w:t>composer</w:t>
+            </w:r>
+            <w:proofErr w:type="gramEnd"/>
+            <w:r>
+              <w:rPr>
+                <w:lang w:val="en-US"/>
+              </w:rPr>
+              <w:t xml:space="preserve"> create-project </w:t>
+            </w:r>
+            <w:proofErr w:type="spellStart"/>
+            <w:r>
+              <w:rPr>
+                <w:lang w:val="en-US"/>
+              </w:rPr>
+              <w:t>laravel</w:t>
+            </w:r>
+            <w:proofErr w:type="spellEnd"/>
+            <w:r>
+              <w:rPr>
+                <w:lang w:val="en-US"/>
+              </w:rPr>
+              <w:t>/</w:t>
+            </w:r>
+            <w:proofErr w:type="spellStart"/>
+            <w:r>
+              <w:rPr>
+                <w:lang w:val="en-US"/>
+              </w:rPr>
+              <w:t>laravel</w:t>
+            </w:r>
+            <w:proofErr w:type="spellEnd"/>
+            <w:r>
+              <w:rPr>
+                <w:lang w:val="en-US"/>
+              </w:rPr>
+              <w:t xml:space="preserve"> </w:t>
+            </w:r>
+            <w:proofErr w:type="spellStart"/>
+            <w:r>
+              <w:rPr>
+                <w:lang w:val="en-US"/>
+              </w:rPr>
+              <w:t>nomeProgetto</w:t>
+            </w:r>
+            <w:proofErr w:type="spellEnd"/>
           </w:p>
         </w:tc>
         <w:tc>
@@ -634,6 +1248,7 @@
                 <w:lang w:val="en-US"/>
               </w:rPr>
             </w:pPr>
+            <w:proofErr w:type="spellStart"/>
             <w:r>
               <w:rPr>
                 <w:lang w:val="en-US"/>
@@ -644,8 +1259,23 @@
               <w:rPr>
                 <w:lang w:val="en-US"/>
               </w:rPr>
-              <w:t>rea un Progetto laravel</w:t>
-            </w:r>
+              <w:t>rea</w:t>
+            </w:r>
+            <w:proofErr w:type="spellEnd"/>
+            <w:r>
+              <w:rPr>
+                <w:lang w:val="en-US"/>
+              </w:rPr>
+              <w:t xml:space="preserve"> un Progetto </w:t>
+            </w:r>
+            <w:proofErr w:type="spellStart"/>
+            <w:r>
+              <w:rPr>
+                <w:lang w:val="en-US"/>
+              </w:rPr>
+              <w:t>laravel</w:t>
+            </w:r>
+            <w:proofErr w:type="spellEnd"/>
           </w:p>
         </w:tc>
       </w:tr>
@@ -660,8 +1290,21 @@
                 <w:lang w:val="en-US"/>
               </w:rPr>
             </w:pPr>
-            <w:r>
-              <w:t>php artisan serve</w:t>
+            <w:proofErr w:type="spellStart"/>
+            <w:r>
+              <w:t>php</w:t>
+            </w:r>
+            <w:proofErr w:type="spellEnd"/>
+            <w:r>
+              <w:t xml:space="preserve"> </w:t>
+            </w:r>
+            <w:proofErr w:type="spellStart"/>
+            <w:r>
+              <w:t>artisan</w:t>
+            </w:r>
+            <w:proofErr w:type="spellEnd"/>
+            <w:r>
+              <w:t xml:space="preserve"> serve</w:t>
             </w:r>
           </w:p>
         </w:tc>
@@ -674,10 +1317,18 @@
               <w:t>F</w:t>
             </w:r>
             <w:r>
-              <w:t>a partire il server p</w:t>
-            </w:r>
-            <w:r>
-              <w:t>hp integrato per il progetto nella cartella corrente all’indirizzo che viene indicato</w:t>
+              <w:t xml:space="preserve">a partire il server </w:t>
+            </w:r>
+            <w:proofErr w:type="spellStart"/>
+            <w:r>
+              <w:t>p</w:t>
+            </w:r>
+            <w:r>
+              <w:t>hp</w:t>
+            </w:r>
+            <w:proofErr w:type="spellEnd"/>
+            <w:r>
+              <w:t xml:space="preserve"> integrato per il progetto nella cartella corrente all’indirizzo che viene indicato</w:t>
             </w:r>
             <w:r>
               <w:t xml:space="preserve"> nella console</w:t>
@@ -691,8 +1342,21 @@
             <w:tcW w:w="4814" w:type="dxa"/>
           </w:tcPr>
           <w:p>
-            <w:r>
-              <w:t>mysql -u nomeUtenteMySql -p</w:t>
+            <w:proofErr w:type="spellStart"/>
+            <w:r>
+              <w:t>mysql</w:t>
+            </w:r>
+            <w:proofErr w:type="spellEnd"/>
+            <w:r>
+              <w:t xml:space="preserve"> -u </w:t>
+            </w:r>
+            <w:proofErr w:type="spellStart"/>
+            <w:r>
+              <w:t>nomeUtenteMySql</w:t>
+            </w:r>
+            <w:proofErr w:type="spellEnd"/>
+            <w:r>
+              <w:t xml:space="preserve"> -p</w:t>
             </w:r>
           </w:p>
         </w:tc>
@@ -713,19 +1377,37 @@
             <w:tcW w:w="4814" w:type="dxa"/>
           </w:tcPr>
           <w:p>
-            <w:r>
-              <w:t>php artisan migrate</w:t>
-            </w:r>
-          </w:p>
-        </w:tc>
-        <w:tc>
-          <w:tcPr>
-            <w:tcW w:w="4814" w:type="dxa"/>
-          </w:tcPr>
-          <w:p>
-            <w:r>
-              <w:t>Crea la tabella dal php</w:t>
-            </w:r>
+            <w:proofErr w:type="spellStart"/>
+            <w:r>
+              <w:t>php</w:t>
+            </w:r>
+            <w:proofErr w:type="spellEnd"/>
+            <w:r>
+              <w:t xml:space="preserve"> </w:t>
+            </w:r>
+            <w:proofErr w:type="spellStart"/>
+            <w:r>
+              <w:t>artisan</w:t>
+            </w:r>
+            <w:proofErr w:type="spellEnd"/>
+            <w:r>
+              <w:t xml:space="preserve"> migrate</w:t>
+            </w:r>
+          </w:p>
+        </w:tc>
+        <w:tc>
+          <w:tcPr>
+            <w:tcW w:w="4814" w:type="dxa"/>
+          </w:tcPr>
+          <w:p>
+            <w:r>
+              <w:t xml:space="preserve">Crea la tabella dal </w:t>
+            </w:r>
+            <w:proofErr w:type="spellStart"/>
+            <w:r>
+              <w:t>php</w:t>
+            </w:r>
+            <w:proofErr w:type="spellEnd"/>
           </w:p>
         </w:tc>
       </w:tr>
@@ -735,18 +1417,46 @@
             <w:tcW w:w="4814" w:type="dxa"/>
           </w:tcPr>
           <w:p>
-            <w:r>
-              <w:t>php artisan migrate:fresh</w:t>
-            </w:r>
-          </w:p>
-        </w:tc>
-        <w:tc>
-          <w:tcPr>
-            <w:tcW w:w="4814" w:type="dxa"/>
-          </w:tcPr>
-          <w:p>
-            <w:r>
-              <w:t>Serve per ricreare da zero il db eliminando le tabelle precedenti</w:t>
+            <w:proofErr w:type="spellStart"/>
+            <w:r>
+              <w:t>php</w:t>
+            </w:r>
+            <w:proofErr w:type="spellEnd"/>
+            <w:r>
+              <w:t xml:space="preserve"> </w:t>
+            </w:r>
+            <w:proofErr w:type="spellStart"/>
+            <w:r>
+              <w:t>artisan</w:t>
+            </w:r>
+            <w:proofErr w:type="spellEnd"/>
+            <w:r>
+              <w:t xml:space="preserve"> </w:t>
+            </w:r>
+            <w:proofErr w:type="spellStart"/>
+            <w:proofErr w:type="gramStart"/>
+            <w:r>
+              <w:t>migrate:fresh</w:t>
+            </w:r>
+            <w:proofErr w:type="spellEnd"/>
+            <w:proofErr w:type="gramEnd"/>
+          </w:p>
+        </w:tc>
+        <w:tc>
+          <w:tcPr>
+            <w:tcW w:w="4814" w:type="dxa"/>
+          </w:tcPr>
+          <w:p>
+            <w:r>
+              <w:t xml:space="preserve">Serve per ricreare da zero il </w:t>
+            </w:r>
+            <w:proofErr w:type="spellStart"/>
+            <w:r>
+              <w:t>db</w:t>
+            </w:r>
+            <w:proofErr w:type="spellEnd"/>
+            <w:r>
+              <w:t xml:space="preserve"> eliminando le tabelle precedenti</w:t>
             </w:r>
           </w:p>
         </w:tc>
@@ -757,19 +1467,44 @@
             <w:tcW w:w="4814" w:type="dxa"/>
           </w:tcPr>
           <w:p>
-            <w:r>
-              <w:t>php artisan db:seed</w:t>
-            </w:r>
-          </w:p>
-        </w:tc>
-        <w:tc>
-          <w:tcPr>
-            <w:tcW w:w="4814" w:type="dxa"/>
-          </w:tcPr>
-          <w:p>
-            <w:r>
-              <w:t>Serve per popolare la tabella col DatabaseSeeder.php</w:t>
-            </w:r>
+            <w:proofErr w:type="spellStart"/>
+            <w:r>
+              <w:t>php</w:t>
+            </w:r>
+            <w:proofErr w:type="spellEnd"/>
+            <w:r>
+              <w:t xml:space="preserve"> </w:t>
+            </w:r>
+            <w:proofErr w:type="spellStart"/>
+            <w:r>
+              <w:t>artisan</w:t>
+            </w:r>
+            <w:proofErr w:type="spellEnd"/>
+            <w:r>
+              <w:t xml:space="preserve"> </w:t>
+            </w:r>
+            <w:proofErr w:type="spellStart"/>
+            <w:proofErr w:type="gramStart"/>
+            <w:r>
+              <w:t>db:seed</w:t>
+            </w:r>
+            <w:proofErr w:type="spellEnd"/>
+            <w:proofErr w:type="gramEnd"/>
+          </w:p>
+        </w:tc>
+        <w:tc>
+          <w:tcPr>
+            <w:tcW w:w="4814" w:type="dxa"/>
+          </w:tcPr>
+          <w:p>
+            <w:r>
+              <w:t xml:space="preserve">Serve per popolare la tabella col </w:t>
+            </w:r>
+            <w:proofErr w:type="spellStart"/>
+            <w:r>
+              <w:t>DatabaseSeeder.php</w:t>
+            </w:r>
+            <w:proofErr w:type="spellEnd"/>
           </w:p>
         </w:tc>
       </w:tr>
@@ -779,18 +1514,54 @@
             <w:tcW w:w="4814" w:type="dxa"/>
           </w:tcPr>
           <w:p>
-            <w:r>
-              <w:t>php artisan make:controller -r -m nomeClasseModel</w:t>
-            </w:r>
-          </w:p>
-        </w:tc>
-        <w:tc>
-          <w:tcPr>
-            <w:tcW w:w="4814" w:type="dxa"/>
-          </w:tcPr>
-          <w:p>
-            <w:r>
-              <w:t>Crea un controller. -r indica che è un resource controller con metodi CRUD e -m indica la classe del model alla quale è collegato.</w:t>
+            <w:proofErr w:type="spellStart"/>
+            <w:r>
+              <w:t>php</w:t>
+            </w:r>
+            <w:proofErr w:type="spellEnd"/>
+            <w:r>
+              <w:t xml:space="preserve"> </w:t>
+            </w:r>
+            <w:proofErr w:type="spellStart"/>
+            <w:r>
+              <w:t>artisan</w:t>
+            </w:r>
+            <w:proofErr w:type="spellEnd"/>
+            <w:r>
+              <w:t xml:space="preserve"> </w:t>
+            </w:r>
+            <w:proofErr w:type="spellStart"/>
+            <w:proofErr w:type="gramStart"/>
+            <w:r>
+              <w:t>make:controller</w:t>
+            </w:r>
+            <w:proofErr w:type="spellEnd"/>
+            <w:proofErr w:type="gramEnd"/>
+            <w:r>
+              <w:t xml:space="preserve"> -r -m </w:t>
+            </w:r>
+            <w:proofErr w:type="spellStart"/>
+            <w:r>
+              <w:t>nomeClasseModel</w:t>
+            </w:r>
+            <w:proofErr w:type="spellEnd"/>
+          </w:p>
+        </w:tc>
+        <w:tc>
+          <w:tcPr>
+            <w:tcW w:w="4814" w:type="dxa"/>
+          </w:tcPr>
+          <w:p>
+            <w:r>
+              <w:t xml:space="preserve">Crea un controller. -r indica che è un </w:t>
+            </w:r>
+            <w:proofErr w:type="spellStart"/>
+            <w:r>
+              <w:t>resource</w:t>
+            </w:r>
+            <w:proofErr w:type="spellEnd"/>
+            <w:r>
+              <w:t xml:space="preserve"> controller con metodi CRUD e -m indica la classe del model alla quale è collegato.</w:t>
             </w:r>
           </w:p>
         </w:tc>
@@ -801,9 +1572,29 @@
             <w:tcW w:w="4814" w:type="dxa"/>
           </w:tcPr>
           <w:p>
-            <w:r>
-              <w:t>php artisan route:list</w:t>
-            </w:r>
+            <w:proofErr w:type="spellStart"/>
+            <w:r>
+              <w:t>php</w:t>
+            </w:r>
+            <w:proofErr w:type="spellEnd"/>
+            <w:r>
+              <w:t xml:space="preserve"> </w:t>
+            </w:r>
+            <w:proofErr w:type="spellStart"/>
+            <w:r>
+              <w:t>artisan</w:t>
+            </w:r>
+            <w:proofErr w:type="spellEnd"/>
+            <w:r>
+              <w:t xml:space="preserve"> </w:t>
+            </w:r>
+            <w:proofErr w:type="spellStart"/>
+            <w:proofErr w:type="gramStart"/>
+            <w:r>
+              <w:t>route:list</w:t>
+            </w:r>
+            <w:proofErr w:type="spellEnd"/>
+            <w:proofErr w:type="gramEnd"/>
           </w:p>
         </w:tc>
         <w:tc>
@@ -823,9 +1614,29 @@
             <w:tcW w:w="4814" w:type="dxa"/>
           </w:tcPr>
           <w:p>
-            <w:r>
-              <w:t>php artisan vendor:publish</w:t>
-            </w:r>
+            <w:proofErr w:type="spellStart"/>
+            <w:r>
+              <w:t>php</w:t>
+            </w:r>
+            <w:proofErr w:type="spellEnd"/>
+            <w:r>
+              <w:t xml:space="preserve"> </w:t>
+            </w:r>
+            <w:proofErr w:type="spellStart"/>
+            <w:r>
+              <w:t>artisan</w:t>
+            </w:r>
+            <w:proofErr w:type="spellEnd"/>
+            <w:r>
+              <w:t xml:space="preserve"> </w:t>
+            </w:r>
+            <w:proofErr w:type="spellStart"/>
+            <w:proofErr w:type="gramStart"/>
+            <w:r>
+              <w:t>vendor:publish</w:t>
+            </w:r>
+            <w:proofErr w:type="spellEnd"/>
+            <w:proofErr w:type="gramEnd"/>
           </w:p>
         </w:tc>
         <w:tc>
@@ -851,9 +1662,19 @@
             <w:tcW w:w="4814" w:type="dxa"/>
           </w:tcPr>
           <w:p>
-            <w:r>
-              <w:t>php artisan</w:t>
-            </w:r>
+            <w:proofErr w:type="spellStart"/>
+            <w:r>
+              <w:t>php</w:t>
+            </w:r>
+            <w:proofErr w:type="spellEnd"/>
+            <w:r>
+              <w:t xml:space="preserve"> </w:t>
+            </w:r>
+            <w:proofErr w:type="spellStart"/>
+            <w:r>
+              <w:t>artisan</w:t>
+            </w:r>
+            <w:proofErr w:type="spellEnd"/>
           </w:p>
         </w:tc>
         <w:tc>
@@ -910,8 +1731,21 @@
             <w:tcW w:w="4814" w:type="dxa"/>
           </w:tcPr>
           <w:p>
-            <w:r>
-              <w:t>tsc &lt;NomeFile&gt;</w:t>
+            <w:proofErr w:type="spellStart"/>
+            <w:r>
+              <w:t>tsc</w:t>
+            </w:r>
+            <w:proofErr w:type="spellEnd"/>
+            <w:r>
+              <w:t xml:space="preserve"> &lt;</w:t>
+            </w:r>
+            <w:proofErr w:type="spellStart"/>
+            <w:r>
+              <w:t>NomeFile</w:t>
+            </w:r>
+            <w:proofErr w:type="spellEnd"/>
+            <w:r>
+              <w:t>&gt;</w:t>
             </w:r>
           </w:p>
         </w:tc>
@@ -928,8 +1762,17 @@
                 <w:i/>
                 <w:iCs/>
               </w:rPr>
-              <w:t>.ts</w:t>
-            </w:r>
+              <w:t>.</w:t>
+            </w:r>
+            <w:proofErr w:type="spellStart"/>
+            <w:r>
+              <w:rPr>
+                <w:i/>
+                <w:iCs/>
+              </w:rPr>
+              <w:t>ts</w:t>
+            </w:r>
+            <w:proofErr w:type="spellEnd"/>
           </w:p>
         </w:tc>
       </w:tr>
@@ -939,28 +1782,74 @@
             <w:tcW w:w="4814" w:type="dxa"/>
           </w:tcPr>
           <w:p>
-            <w:r>
-              <w:t>tsc --watch &lt;NomeFile&gt;</w:t>
-            </w:r>
-          </w:p>
-        </w:tc>
-        <w:tc>
-          <w:tcPr>
-            <w:tcW w:w="4814" w:type="dxa"/>
-          </w:tcPr>
-          <w:p>
-            <w:r>
-              <w:t xml:space="preserve">Imposta il watch (compila automaticamente il file </w:t>
+            <w:proofErr w:type="spellStart"/>
+            <w:r>
+              <w:t>tsc</w:t>
+            </w:r>
+            <w:proofErr w:type="spellEnd"/>
+            <w:r>
+              <w:t xml:space="preserve"> --</w:t>
+            </w:r>
+            <w:proofErr w:type="spellStart"/>
+            <w:r>
+              <w:t>watch</w:t>
+            </w:r>
+            <w:proofErr w:type="spellEnd"/>
+            <w:r>
+              <w:t xml:space="preserve"> &lt;</w:t>
+            </w:r>
+            <w:proofErr w:type="spellStart"/>
+            <w:r>
+              <w:t>NomeFile</w:t>
+            </w:r>
+            <w:proofErr w:type="spellEnd"/>
+            <w:r>
+              <w:t>&gt;</w:t>
+            </w:r>
+          </w:p>
+        </w:tc>
+        <w:tc>
+          <w:tcPr>
+            <w:tcW w:w="4814" w:type="dxa"/>
+          </w:tcPr>
+          <w:p>
+            <w:r>
+              <w:t xml:space="preserve">Imposta il </w:t>
+            </w:r>
+            <w:proofErr w:type="spellStart"/>
+            <w:r>
+              <w:t>watch</w:t>
+            </w:r>
+            <w:proofErr w:type="spellEnd"/>
+            <w:r>
+              <w:t xml:space="preserve"> (compila automaticamente il file </w:t>
             </w:r>
             <w:r>
               <w:rPr>
                 <w:i/>
                 <w:iCs/>
               </w:rPr>
-              <w:t>.ts</w:t>
-            </w:r>
-            <w:r>
-              <w:t xml:space="preserve"> quando viene modificato, per uscire ctrl-C)</w:t>
+              <w:t>.</w:t>
+            </w:r>
+            <w:proofErr w:type="spellStart"/>
+            <w:r>
+              <w:rPr>
+                <w:i/>
+                <w:iCs/>
+              </w:rPr>
+              <w:t>ts</w:t>
+            </w:r>
+            <w:proofErr w:type="spellEnd"/>
+            <w:r>
+              <w:t xml:space="preserve"> quando viene modificato, per uscire </w:t>
+            </w:r>
+            <w:proofErr w:type="spellStart"/>
+            <w:r>
+              <w:t>ctrl</w:t>
+            </w:r>
+            <w:proofErr w:type="spellEnd"/>
+            <w:r>
+              <w:t>-C)</w:t>
             </w:r>
           </w:p>
         </w:tc>
@@ -971,10 +1860,20 @@
             <w:tcW w:w="4814" w:type="dxa"/>
           </w:tcPr>
           <w:p>
+            <w:proofErr w:type="spellStart"/>
             <w:r>
               <w:lastRenderedPageBreak/>
-              <w:t>tsc --init</w:t>
-            </w:r>
+              <w:t>tsc</w:t>
+            </w:r>
+            <w:proofErr w:type="spellEnd"/>
+            <w:r>
+              <w:t xml:space="preserve"> --</w:t>
+            </w:r>
+            <w:proofErr w:type="spellStart"/>
+            <w:r>
+              <w:t>init</w:t>
+            </w:r>
+            <w:proofErr w:type="spellEnd"/>
           </w:p>
         </w:tc>
         <w:tc>
@@ -985,6 +1884,8 @@
             <w:r>
               <w:t xml:space="preserve">Crea un file </w:t>
             </w:r>
+            <w:proofErr w:type="spellStart"/>
+            <w:proofErr w:type="gramStart"/>
             <w:r>
               <w:rPr>
                 <w:i/>
@@ -992,27 +1893,51 @@
               </w:rPr>
               <w:t>tsconfig.json</w:t>
             </w:r>
+            <w:proofErr w:type="spellEnd"/>
+            <w:proofErr w:type="gramEnd"/>
             <w:r>
               <w:t xml:space="preserve"> utile quando si devono mettere molte configurazioni</w:t>
             </w:r>
             <w:r>
-              <w:t xml:space="preserve"> per la traspilazione dei file </w:t>
+              <w:t xml:space="preserve"> per la </w:t>
+            </w:r>
+            <w:proofErr w:type="spellStart"/>
+            <w:r>
+              <w:t>traspilazione</w:t>
+            </w:r>
+            <w:proofErr w:type="spellEnd"/>
+            <w:r>
+              <w:t xml:space="preserve"> dei file </w:t>
             </w:r>
             <w:r>
               <w:rPr>
                 <w:i/>
                 <w:iCs/>
               </w:rPr>
-              <w:t>.ts</w:t>
-            </w:r>
+              <w:t>.</w:t>
+            </w:r>
+            <w:proofErr w:type="spellStart"/>
+            <w:r>
+              <w:rPr>
+                <w:i/>
+                <w:iCs/>
+              </w:rPr>
+              <w:t>ts</w:t>
+            </w:r>
+            <w:proofErr w:type="spellEnd"/>
             <w:r>
               <w:t xml:space="preserve"> (</w:t>
             </w:r>
+            <w:proofErr w:type="spellStart"/>
             <w:r>
               <w:t>a</w:t>
             </w:r>
             <w:r>
-              <w:t>utocompila)</w:t>
+              <w:t>utocompila</w:t>
+            </w:r>
+            <w:proofErr w:type="spellEnd"/>
+            <w:r>
+              <w:t>)</w:t>
             </w:r>
           </w:p>
         </w:tc>
@@ -1023,8 +1948,13 @@
             <w:tcW w:w="4814" w:type="dxa"/>
           </w:tcPr>
           <w:p>
-            <w:r>
-              <w:t>node &lt;NomeFile.js&gt;</w:t>
+            <w:proofErr w:type="spellStart"/>
+            <w:r>
+              <w:t>node</w:t>
+            </w:r>
+            <w:proofErr w:type="spellEnd"/>
+            <w:r>
+              <w:t xml:space="preserve"> &lt;NomeFile.js&gt;</w:t>
             </w:r>
           </w:p>
         </w:tc>

</xml_diff>